<commit_message>
Análisis Clínicos Final hasta conceptual
</commit_message>
<xml_diff>
--- a/Análisis Clínicos/Analisis Clinicos FINAL ultimo edit by carlos.docx
+++ b/Análisis Clínicos/Analisis Clinicos FINAL ultimo edit by carlos.docx
@@ -918,7 +918,7 @@
         </w:rPr>
         <w:fldChar w:fldCharType="separate"/>
       </w:r>
-      <w:hyperlink w:anchor="_Toc531265879" w:history="1">
+      <w:hyperlink w:anchor="_Toc531503336" w:history="1">
         <w:r>
           <w:rPr>
             <w:rStyle w:val="Hipervnculo"/>
@@ -932,7 +932,7 @@
           <w:fldChar w:fldCharType="begin"/>
         </w:r>
         <w:r>
-          <w:instrText xml:space="preserve"> PAGEREF _Toc531265879 \h </w:instrText>
+          <w:instrText xml:space="preserve"> PAGEREF _Toc531503336 \h </w:instrText>
         </w:r>
         <w:r>
           <w:fldChar w:fldCharType="separate"/>
@@ -958,7 +958,7 @@
           <w:lang w:val="es-ES"/>
         </w:rPr>
       </w:pPr>
-      <w:hyperlink w:anchor="_Toc531265880" w:history="1">
+      <w:hyperlink w:anchor="_Toc531503337" w:history="1">
         <w:r>
           <w:rPr>
             <w:rStyle w:val="Hipervnculo"/>
@@ -972,7 +972,7 @@
           <w:fldChar w:fldCharType="begin"/>
         </w:r>
         <w:r>
-          <w:instrText xml:space="preserve"> PAGEREF _Toc531265880 \h </w:instrText>
+          <w:instrText xml:space="preserve"> PAGEREF _Toc531503337 \h </w:instrText>
         </w:r>
         <w:r>
           <w:fldChar w:fldCharType="separate"/>
@@ -998,7 +998,7 @@
           <w:lang w:val="es-ES"/>
         </w:rPr>
       </w:pPr>
-      <w:hyperlink w:anchor="_Toc531265881" w:history="1">
+      <w:hyperlink w:anchor="_Toc531503338" w:history="1">
         <w:r>
           <w:rPr>
             <w:rStyle w:val="Hipervnculo"/>
@@ -1030,7 +1030,7 @@
           <w:fldChar w:fldCharType="begin"/>
         </w:r>
         <w:r>
-          <w:instrText xml:space="preserve"> PAGEREF _Toc531265881 \h </w:instrText>
+          <w:instrText xml:space="preserve"> PAGEREF _Toc531503338 \h </w:instrText>
         </w:r>
         <w:r>
           <w:fldChar w:fldCharType="separate"/>
@@ -1045,314 +1045,6 @@
     </w:p>
     <w:p>
       <w:pPr>
-        <w:pStyle w:val="TDC3"/>
-        <w:rPr>
-          <w:rFonts w:asciiTheme="minorHAnsi" w:eastAsiaTheme="minorEastAsia" w:hAnsiTheme="minorHAnsi" w:cstheme="minorBidi"/>
-          <w:sz w:val="22"/>
-        </w:rPr>
-      </w:pPr>
-      <w:hyperlink w:anchor="_Toc531265882" w:history="1">
-        <w:r>
-          <w:rPr>
-            <w:rStyle w:val="Hipervnculo"/>
-          </w:rPr>
-          <w:t>2.1.1</w:t>
-        </w:r>
-        <w:r>
-          <w:rPr>
-            <w:rFonts w:asciiTheme="minorHAnsi" w:eastAsiaTheme="minorEastAsia" w:hAnsiTheme="minorHAnsi" w:cstheme="minorBidi"/>
-            <w:sz w:val="22"/>
-          </w:rPr>
-          <w:tab/>
-        </w:r>
-        <w:r>
-          <w:rPr>
-            <w:rStyle w:val="Hipervnculo"/>
-          </w:rPr>
-          <w:t>Objetivo del sistema</w:t>
-        </w:r>
-        <w:r>
-          <w:tab/>
-        </w:r>
-        <w:r>
-          <w:fldChar w:fldCharType="begin"/>
-        </w:r>
-        <w:r>
-          <w:instrText xml:space="preserve"> PAGEREF _Toc531265882 \h </w:instrText>
-        </w:r>
-        <w:r>
-          <w:fldChar w:fldCharType="separate"/>
-        </w:r>
-        <w:r>
-          <w:t>9</w:t>
-        </w:r>
-        <w:r>
-          <w:fldChar w:fldCharType="end"/>
-        </w:r>
-      </w:hyperlink>
-    </w:p>
-    <w:p>
-      <w:pPr>
-        <w:pStyle w:val="TDC3"/>
-        <w:rPr>
-          <w:rFonts w:asciiTheme="minorHAnsi" w:eastAsiaTheme="minorEastAsia" w:hAnsiTheme="minorHAnsi" w:cstheme="minorBidi"/>
-          <w:sz w:val="22"/>
-        </w:rPr>
-      </w:pPr>
-      <w:hyperlink w:anchor="_Toc531265883" w:history="1">
-        <w:r>
-          <w:rPr>
-            <w:rStyle w:val="Hipervnculo"/>
-          </w:rPr>
-          <w:t>2.1.2</w:t>
-        </w:r>
-        <w:r>
-          <w:rPr>
-            <w:rFonts w:asciiTheme="minorHAnsi" w:eastAsiaTheme="minorEastAsia" w:hAnsiTheme="minorHAnsi" w:cstheme="minorBidi"/>
-            <w:sz w:val="22"/>
-          </w:rPr>
-          <w:tab/>
-        </w:r>
-        <w:r>
-          <w:rPr>
-            <w:rStyle w:val="Hipervnculo"/>
-          </w:rPr>
-          <w:t>Descripción del sistema de Gestión de Análisis Clínicos.</w:t>
-        </w:r>
-        <w:r>
-          <w:tab/>
-        </w:r>
-        <w:r>
-          <w:fldChar w:fldCharType="begin"/>
-        </w:r>
-        <w:r>
-          <w:instrText xml:space="preserve"> PAGEREF _Toc531265883 \h </w:instrText>
-        </w:r>
-        <w:r>
-          <w:fldChar w:fldCharType="separate"/>
-        </w:r>
-        <w:r>
-          <w:t>11</w:t>
-        </w:r>
-        <w:r>
-          <w:fldChar w:fldCharType="end"/>
-        </w:r>
-      </w:hyperlink>
-    </w:p>
-    <w:p>
-      <w:pPr>
-        <w:pStyle w:val="TDC2"/>
-        <w:rPr>
-          <w:rFonts w:asciiTheme="minorHAnsi" w:eastAsiaTheme="minorEastAsia" w:hAnsiTheme="minorHAnsi" w:cstheme="minorBidi"/>
-          <w:bCs w:val="0"/>
-          <w:iCs w:val="0"/>
-          <w:smallCaps w:val="0"/>
-          <w:sz w:val="22"/>
-          <w:szCs w:val="22"/>
-          <w:lang w:val="es-ES"/>
-        </w:rPr>
-      </w:pPr>
-      <w:hyperlink w:anchor="_Toc531265884" w:history="1">
-        <w:r>
-          <w:rPr>
-            <w:rStyle w:val="Hipervnculo"/>
-          </w:rPr>
-          <w:t>2.2</w:t>
-        </w:r>
-        <w:r>
-          <w:rPr>
-            <w:rFonts w:asciiTheme="minorHAnsi" w:eastAsiaTheme="minorEastAsia" w:hAnsiTheme="minorHAnsi" w:cstheme="minorBidi"/>
-            <w:bCs w:val="0"/>
-            <w:iCs w:val="0"/>
-            <w:smallCaps w:val="0"/>
-            <w:sz w:val="22"/>
-            <w:szCs w:val="22"/>
-            <w:lang w:val="es-ES"/>
-          </w:rPr>
-          <w:tab/>
-        </w:r>
-        <w:r>
-          <w:rPr>
-            <w:rStyle w:val="Hipervnculo"/>
-          </w:rPr>
-          <w:t>Definición de la arquitectura del problema</w:t>
-        </w:r>
-        <w:r>
-          <w:tab/>
-        </w:r>
-        <w:r>
-          <w:fldChar w:fldCharType="begin"/>
-        </w:r>
-        <w:r>
-          <w:instrText xml:space="preserve"> PAGEREF _Toc531265884 \h </w:instrText>
-        </w:r>
-        <w:r>
-          <w:fldChar w:fldCharType="separate"/>
-        </w:r>
-        <w:r>
-          <w:t>17</w:t>
-        </w:r>
-        <w:r>
-          <w:fldChar w:fldCharType="end"/>
-        </w:r>
-      </w:hyperlink>
-    </w:p>
-    <w:p>
-      <w:pPr>
-        <w:pStyle w:val="TDC2"/>
-        <w:rPr>
-          <w:rFonts w:asciiTheme="minorHAnsi" w:eastAsiaTheme="minorEastAsia" w:hAnsiTheme="minorHAnsi" w:cstheme="minorBidi"/>
-          <w:bCs w:val="0"/>
-          <w:iCs w:val="0"/>
-          <w:smallCaps w:val="0"/>
-          <w:sz w:val="22"/>
-          <w:szCs w:val="22"/>
-          <w:lang w:val="es-ES"/>
-        </w:rPr>
-      </w:pPr>
-      <w:hyperlink w:anchor="_Toc531265885" w:history="1">
-        <w:r>
-          <w:rPr>
-            <w:rStyle w:val="Hipervnculo"/>
-          </w:rPr>
-          <w:t>2.3</w:t>
-        </w:r>
-        <w:r>
-          <w:rPr>
-            <w:rFonts w:asciiTheme="minorHAnsi" w:eastAsiaTheme="minorEastAsia" w:hAnsiTheme="minorHAnsi" w:cstheme="minorBidi"/>
-            <w:bCs w:val="0"/>
-            <w:iCs w:val="0"/>
-            <w:smallCaps w:val="0"/>
-            <w:sz w:val="22"/>
-            <w:szCs w:val="22"/>
-            <w:lang w:val="es-ES"/>
-          </w:rPr>
-          <w:tab/>
-        </w:r>
-        <w:r>
-          <w:rPr>
-            <w:rStyle w:val="Hipervnculo"/>
-          </w:rPr>
-          <w:t>Definición de la estructura del problema</w:t>
-        </w:r>
-        <w:r>
-          <w:tab/>
-        </w:r>
-        <w:r>
-          <w:fldChar w:fldCharType="begin"/>
-        </w:r>
-        <w:r>
-          <w:instrText xml:space="preserve"> PAGEREF _Toc531265885 \h </w:instrText>
-        </w:r>
-        <w:r>
-          <w:fldChar w:fldCharType="separate"/>
-        </w:r>
-        <w:r>
-          <w:t>17</w:t>
-        </w:r>
-        <w:r>
-          <w:fldChar w:fldCharType="end"/>
-        </w:r>
-      </w:hyperlink>
-    </w:p>
-    <w:p>
-      <w:pPr>
-        <w:pStyle w:val="TDC3"/>
-        <w:rPr>
-          <w:rFonts w:asciiTheme="minorHAnsi" w:eastAsiaTheme="minorEastAsia" w:hAnsiTheme="minorHAnsi" w:cstheme="minorBidi"/>
-          <w:sz w:val="22"/>
-        </w:rPr>
-      </w:pPr>
-      <w:hyperlink w:anchor="_Toc531265886" w:history="1">
-        <w:r>
-          <w:rPr>
-            <w:rStyle w:val="Hipervnculo"/>
-          </w:rPr>
-          <w:t>2.3.1</w:t>
-        </w:r>
-        <w:r>
-          <w:rPr>
-            <w:rFonts w:asciiTheme="minorHAnsi" w:eastAsiaTheme="minorEastAsia" w:hAnsiTheme="minorHAnsi" w:cstheme="minorBidi"/>
-            <w:sz w:val="22"/>
-          </w:rPr>
-          <w:tab/>
-        </w:r>
-        <w:r>
-          <w:rPr>
-            <w:rStyle w:val="Hipervnculo"/>
-          </w:rPr>
-          <w:t>Elementos del sistema</w:t>
-        </w:r>
-        <w:r>
-          <w:tab/>
-        </w:r>
-        <w:r>
-          <w:fldChar w:fldCharType="begin"/>
-        </w:r>
-        <w:r>
-          <w:instrText xml:space="preserve"> PAGEREF _Toc531265886 \h </w:instrText>
-        </w:r>
-        <w:r>
-          <w:fldChar w:fldCharType="separate"/>
-        </w:r>
-        <w:r>
-          <w:t>17</w:t>
-        </w:r>
-        <w:r>
-          <w:fldChar w:fldCharType="end"/>
-        </w:r>
-      </w:hyperlink>
-    </w:p>
-    <w:p>
-      <w:pPr>
-        <w:pStyle w:val="TDC3"/>
-        <w:rPr>
-          <w:rFonts w:asciiTheme="minorHAnsi" w:eastAsiaTheme="minorEastAsia" w:hAnsiTheme="minorHAnsi" w:cstheme="minorBidi"/>
-          <w:sz w:val="22"/>
-        </w:rPr>
-      </w:pPr>
-      <w:hyperlink w:anchor="_Toc531265887" w:history="1">
-        <w:r>
-          <w:rPr>
-            <w:rStyle w:val="Hipervnculo"/>
-          </w:rPr>
-          <w:t>2.3.2</w:t>
-        </w:r>
-        <w:r>
-          <w:rPr>
-            <w:rFonts w:asciiTheme="minorHAnsi" w:eastAsiaTheme="minorEastAsia" w:hAnsiTheme="minorHAnsi" w:cstheme="minorBidi"/>
-            <w:sz w:val="22"/>
-          </w:rPr>
-          <w:tab/>
-        </w:r>
-        <w:r>
-          <w:rPr>
-            <w:rStyle w:val="Hipervnculo"/>
-          </w:rPr>
-          <w:t>Relaciones entre los elementos</w:t>
-        </w:r>
-        <w:r>
-          <w:tab/>
-        </w:r>
-        <w:r>
-          <w:fldChar w:fldCharType="begin"/>
-        </w:r>
-        <w:r>
-          <w:instrText xml:space="preserve"> PAGEREF _Toc531265887 \h </w:instrText>
-        </w:r>
-        <w:r>
-          <w:fldChar w:fldCharType="separate"/>
-        </w:r>
-        <w:r>
-          <w:t>18</w:t>
-        </w:r>
-        <w:r>
-          <w:fldChar w:fldCharType="end"/>
-        </w:r>
-      </w:hyperlink>
-    </w:p>
-    <w:p>
-      <w:pPr>
         <w:pStyle w:val="TDC1"/>
         <w:rPr>
           <w:rFonts w:asciiTheme="minorHAnsi" w:eastAsiaTheme="minorEastAsia" w:hAnsiTheme="minorHAnsi" w:cstheme="minorBidi"/>
@@ -1364,7 +1056,7 @@
           <w:lang w:val="es-ES"/>
         </w:rPr>
       </w:pPr>
-      <w:hyperlink w:anchor="_Toc531265888" w:history="1">
+      <w:hyperlink w:anchor="_Toc531503339" w:history="1">
         <w:r>
           <w:rPr>
             <w:rStyle w:val="Hipervnculo"/>
@@ -1378,13 +1070,13 @@
           <w:fldChar w:fldCharType="begin"/>
         </w:r>
         <w:r>
-          <w:instrText xml:space="preserve"> PAGEREF _Toc531265888 \h </w:instrText>
+          <w:instrText xml:space="preserve"> PAGEREF _Toc531503339 \h </w:instrText>
         </w:r>
         <w:r>
           <w:fldChar w:fldCharType="separate"/>
         </w:r>
         <w:r>
-          <w:t>19</w:t>
+          <w:t>16</w:t>
         </w:r>
         <w:r>
           <w:fldChar w:fldCharType="end"/>
@@ -1404,7 +1096,7 @@
           <w:lang w:val="es-ES"/>
         </w:rPr>
       </w:pPr>
-      <w:hyperlink w:anchor="_Toc531265889" w:history="1">
+      <w:hyperlink w:anchor="_Toc531503340" w:history="1">
         <w:r>
           <w:rPr>
             <w:rStyle w:val="Hipervnculo"/>
@@ -1427,7 +1119,7 @@
           <w:rPr>
             <w:rStyle w:val="Hipervnculo"/>
           </w:rPr>
-          <w:t>Los pacientes ,el doctor y los parámetros.</w:t>
+          <w:t>Médico, parámetros analíticos y pacientes.</w:t>
         </w:r>
         <w:r>
           <w:tab/>
@@ -1436,13 +1128,61 @@
           <w:fldChar w:fldCharType="begin"/>
         </w:r>
         <w:r>
-          <w:instrText xml:space="preserve"> PAGEREF _Toc531265889 \h </w:instrText>
+          <w:instrText xml:space="preserve"> PAGEREF _Toc531503340 \h </w:instrText>
         </w:r>
         <w:r>
           <w:fldChar w:fldCharType="separate"/>
         </w:r>
         <w:r>
-          <w:t>19</w:t>
+          <w:t>17</w:t>
+        </w:r>
+        <w:r>
+          <w:fldChar w:fldCharType="end"/>
+        </w:r>
+      </w:hyperlink>
+    </w:p>
+    <w:p>
+      <w:pPr>
+        <w:pStyle w:val="TDC3"/>
+        <w:rPr>
+          <w:rFonts w:asciiTheme="minorHAnsi" w:eastAsiaTheme="minorEastAsia" w:hAnsiTheme="minorHAnsi" w:cstheme="minorBidi"/>
+          <w:sz w:val="22"/>
+        </w:rPr>
+      </w:pPr>
+      <w:hyperlink w:anchor="_Toc531503341" w:history="1">
+        <w:r>
+          <w:rPr>
+            <w:rStyle w:val="Hipervnculo"/>
+          </w:rPr>
+          <w:t>3.1.1</w:t>
+        </w:r>
+        <w:r>
+          <w:rPr>
+            <w:rFonts w:asciiTheme="minorHAnsi" w:eastAsiaTheme="minorEastAsia" w:hAnsiTheme="minorHAnsi" w:cstheme="minorBidi"/>
+            <w:sz w:val="22"/>
+          </w:rPr>
+          <w:tab/>
+        </w:r>
+        <w:r>
+          <w:rPr>
+            <w:rStyle w:val="Hipervnculo"/>
+          </w:rPr>
+          <w:t>Tipos de entidad</w:t>
+        </w:r>
+        <w:r>
+          <w:tab/>
+        </w:r>
+        <w:r>
+          <w:fldChar w:fldCharType="begin"/>
+        </w:r>
+        <w:r>
+          <w:instrText xml:space="preserve"> PAGEREF _Toc531503341 \h </w:instrText>
+        </w:r>
+        <w:r>
+          <w:fldChar w:fldCharType="separate"/>
+        </w:r>
+        <w:r>
+          <w:t>17</w:t>
         </w:r>
         <w:r>
           <w:fldChar w:fldCharType="end"/>
@@ -1462,7 +1202,7 @@
           <w:lang w:val="es-ES"/>
         </w:rPr>
       </w:pPr>
-      <w:hyperlink w:anchor="_Toc531265890" w:history="1">
+      <w:hyperlink w:anchor="_Toc531503342" w:history="1">
         <w:r>
           <w:rPr>
             <w:rStyle w:val="Hipervnculo"/>
@@ -1485,7 +1225,7 @@
           <w:rPr>
             <w:rStyle w:val="Hipervnculo"/>
           </w:rPr>
-          <w:t>Médicos y pacientes</w:t>
+          <w:t>Solicitud y análisis</w:t>
         </w:r>
         <w:r>
           <w:tab/>
@@ -1494,13 +1234,13 @@
           <w:fldChar w:fldCharType="begin"/>
         </w:r>
         <w:r>
-          <w:instrText xml:space="preserve"> PAGEREF _Toc531265890 \h </w:instrText>
+          <w:instrText xml:space="preserve"> PAGEREF _Toc531503342 \h </w:instrText>
         </w:r>
         <w:r>
           <w:fldChar w:fldCharType="separate"/>
         </w:r>
         <w:r>
-          <w:t>20</w:t>
+          <w:t>18</w:t>
         </w:r>
         <w:r>
           <w:fldChar w:fldCharType="end"/>
@@ -1515,7 +1255,7 @@
           <w:sz w:val="22"/>
         </w:rPr>
       </w:pPr>
-      <w:hyperlink w:anchor="_Toc531265891" w:history="1">
+      <w:hyperlink w:anchor="_Toc531503343" w:history="1">
         <w:r>
           <w:rPr>
             <w:rStyle w:val="Hipervnculo"/>
@@ -1542,13 +1282,13 @@
           <w:fldChar w:fldCharType="begin"/>
         </w:r>
         <w:r>
-          <w:instrText xml:space="preserve"> PAGEREF _Toc531265891 \h </w:instrText>
+          <w:instrText xml:space="preserve"> PAGEREF _Toc531503343 \h </w:instrText>
         </w:r>
         <w:r>
           <w:fldChar w:fldCharType="separate"/>
         </w:r>
         <w:r>
-          <w:t>20</w:t>
+          <w:t>18</w:t>
         </w:r>
         <w:r>
           <w:fldChar w:fldCharType="end"/>
@@ -1568,7 +1308,7 @@
           <w:lang w:val="es-ES"/>
         </w:rPr>
       </w:pPr>
-      <w:hyperlink w:anchor="_Toc531265892" w:history="1">
+      <w:hyperlink w:anchor="_Toc531503344" w:history="1">
         <w:r>
           <w:rPr>
             <w:rStyle w:val="Hipervnculo"/>
@@ -1591,7 +1331,7 @@
           <w:rPr>
             <w:rStyle w:val="Hipervnculo"/>
           </w:rPr>
-          <w:t>Solicitud y análisis</w:t>
+          <w:t>magnitud y valores normales.</w:t>
         </w:r>
         <w:r>
           <w:tab/>
@@ -1600,13 +1340,13 @@
           <w:fldChar w:fldCharType="begin"/>
         </w:r>
         <w:r>
-          <w:instrText xml:space="preserve"> PAGEREF _Toc531265892 \h </w:instrText>
+          <w:instrText xml:space="preserve"> PAGEREF _Toc531503344 \h </w:instrText>
         </w:r>
         <w:r>
           <w:fldChar w:fldCharType="separate"/>
         </w:r>
         <w:r>
-          <w:t>20</w:t>
+          <w:t>19</w:t>
         </w:r>
         <w:r>
           <w:fldChar w:fldCharType="end"/>
@@ -1621,7 +1361,7 @@
           <w:sz w:val="22"/>
         </w:rPr>
       </w:pPr>
-      <w:hyperlink w:anchor="_Toc531265893" w:history="1">
+      <w:hyperlink w:anchor="_Toc531503345" w:history="1">
         <w:r>
           <w:rPr>
             <w:rStyle w:val="Hipervnculo"/>
@@ -1648,7 +1388,7 @@
           <w:fldChar w:fldCharType="begin"/>
         </w:r>
         <w:r>
-          <w:instrText xml:space="preserve"> PAGEREF _Toc531265893 \h </w:instrText>
+          <w:instrText xml:space="preserve"> PAGEREF _Toc531503345 \h </w:instrText>
         </w:r>
         <w:r>
           <w:fldChar w:fldCharType="separate"/>
@@ -1674,118 +1414,12 @@
           <w:lang w:val="es-ES"/>
         </w:rPr>
       </w:pPr>
-      <w:hyperlink w:anchor="_Toc531265894" w:history="1">
+      <w:hyperlink w:anchor="_Toc531503346" w:history="1">
         <w:r>
           <w:rPr>
             <w:rStyle w:val="Hipervnculo"/>
           </w:rPr>
           <w:t>3.4</w:t>
-        </w:r>
-        <w:r>
-          <w:rPr>
-            <w:rFonts w:asciiTheme="minorHAnsi" w:eastAsiaTheme="minorEastAsia" w:hAnsiTheme="minorHAnsi" w:cstheme="minorBidi"/>
-            <w:bCs w:val="0"/>
-            <w:iCs w:val="0"/>
-            <w:smallCaps w:val="0"/>
-            <w:sz w:val="22"/>
-            <w:szCs w:val="22"/>
-            <w:lang w:val="es-ES"/>
-          </w:rPr>
-          <w:tab/>
-        </w:r>
-        <w:r>
-          <w:rPr>
-            <w:rStyle w:val="Hipervnculo"/>
-          </w:rPr>
-          <w:t>Parámetros, magnitud, valores normales y medios de análisis.</w:t>
-        </w:r>
-        <w:r>
-          <w:tab/>
-        </w:r>
-        <w:r>
-          <w:fldChar w:fldCharType="begin"/>
-        </w:r>
-        <w:r>
-          <w:instrText xml:space="preserve"> PAGEREF _Toc531265894 \h </w:instrText>
-        </w:r>
-        <w:r>
-          <w:fldChar w:fldCharType="separate"/>
-        </w:r>
-        <w:r>
-          <w:t>21</w:t>
-        </w:r>
-        <w:r>
-          <w:fldChar w:fldCharType="end"/>
-        </w:r>
-      </w:hyperlink>
-    </w:p>
-    <w:p>
-      <w:pPr>
-        <w:pStyle w:val="TDC3"/>
-        <w:rPr>
-          <w:rFonts w:asciiTheme="minorHAnsi" w:eastAsiaTheme="minorEastAsia" w:hAnsiTheme="minorHAnsi" w:cstheme="minorBidi"/>
-          <w:sz w:val="22"/>
-        </w:rPr>
-      </w:pPr>
-      <w:hyperlink w:anchor="_Toc531265895" w:history="1">
-        <w:r>
-          <w:rPr>
-            <w:rStyle w:val="Hipervnculo"/>
-          </w:rPr>
-          <w:t>3.4.1</w:t>
-        </w:r>
-        <w:r>
-          <w:rPr>
-            <w:rFonts w:asciiTheme="minorHAnsi" w:eastAsiaTheme="minorEastAsia" w:hAnsiTheme="minorHAnsi" w:cstheme="minorBidi"/>
-            <w:sz w:val="22"/>
-          </w:rPr>
-          <w:tab/>
-        </w:r>
-        <w:r>
-          <w:rPr>
-            <w:rStyle w:val="Hipervnculo"/>
-          </w:rPr>
-          <w:t>Tipos de entidad</w:t>
-        </w:r>
-        <w:r>
-          <w:tab/>
-        </w:r>
-        <w:r>
-          <w:fldChar w:fldCharType="begin"/>
-        </w:r>
-        <w:r>
-          <w:instrText xml:space="preserve"> PAGEREF _Toc531265895 \h </w:instrText>
-        </w:r>
-        <w:r>
-          <w:fldChar w:fldCharType="separate"/>
-        </w:r>
-        <w:r>
-          <w:t>21</w:t>
-        </w:r>
-        <w:r>
-          <w:fldChar w:fldCharType="end"/>
-        </w:r>
-      </w:hyperlink>
-    </w:p>
-    <w:p>
-      <w:pPr>
-        <w:pStyle w:val="TDC2"/>
-        <w:rPr>
-          <w:rFonts w:asciiTheme="minorHAnsi" w:eastAsiaTheme="minorEastAsia" w:hAnsiTheme="minorHAnsi" w:cstheme="minorBidi"/>
-          <w:bCs w:val="0"/>
-          <w:iCs w:val="0"/>
-          <w:smallCaps w:val="0"/>
-          <w:sz w:val="22"/>
-          <w:szCs w:val="22"/>
-          <w:lang w:val="es-ES"/>
-        </w:rPr>
-      </w:pPr>
-      <w:hyperlink w:anchor="_Toc531265896" w:history="1">
-        <w:r>
-          <w:rPr>
-            <w:rStyle w:val="Hipervnculo"/>
-          </w:rPr>
-          <w:t>3.5</w:t>
         </w:r>
         <w:r>
           <w:rPr>
@@ -1812,7 +1446,7 @@
           <w:fldChar w:fldCharType="begin"/>
         </w:r>
         <w:r>
-          <w:instrText xml:space="preserve"> PAGEREF _Toc531265896 \h </w:instrText>
+          <w:instrText xml:space="preserve"> PAGEREF _Toc531503346 \h </w:instrText>
         </w:r>
         <w:r>
           <w:fldChar w:fldCharType="separate"/>
@@ -1838,7 +1472,7 @@
           <w:lang w:val="es-ES"/>
         </w:rPr>
       </w:pPr>
-      <w:hyperlink w:anchor="_Toc531265897" w:history="1">
+      <w:hyperlink w:anchor="_Toc531503347" w:history="1">
         <w:r>
           <w:rPr>
             <w:rStyle w:val="Hipervnculo"/>
@@ -1852,13 +1486,13 @@
           <w:fldChar w:fldCharType="begin"/>
         </w:r>
         <w:r>
-          <w:instrText xml:space="preserve"> PAGEREF _Toc531265897 \h </w:instrText>
+          <w:instrText xml:space="preserve"> PAGEREF _Toc531503347 \h </w:instrText>
         </w:r>
         <w:r>
           <w:fldChar w:fldCharType="separate"/>
         </w:r>
         <w:r>
-          <w:t>22</w:t>
+          <w:t>24</w:t>
         </w:r>
         <w:r>
           <w:fldChar w:fldCharType="end"/>
@@ -1878,7 +1512,7 @@
           <w:lang w:val="es-ES"/>
         </w:rPr>
       </w:pPr>
-      <w:hyperlink w:anchor="_Toc531265898" w:history="1">
+      <w:hyperlink w:anchor="_Toc531503348" w:history="1">
         <w:r>
           <w:rPr>
             <w:rStyle w:val="Hipervnculo"/>
@@ -1910,13 +1544,13 @@
           <w:fldChar w:fldCharType="begin"/>
         </w:r>
         <w:r>
-          <w:instrText xml:space="preserve"> PAGEREF _Toc531265898 \h </w:instrText>
+          <w:instrText xml:space="preserve"> PAGEREF _Toc531503348 \h </w:instrText>
         </w:r>
         <w:r>
           <w:fldChar w:fldCharType="separate"/>
         </w:r>
         <w:r>
-          <w:t>22</w:t>
+          <w:t>24</w:t>
         </w:r>
         <w:r>
           <w:fldChar w:fldCharType="end"/>
@@ -1933,7 +1567,7 @@
           <w:szCs w:val="22"/>
         </w:rPr>
       </w:pPr>
-      <w:hyperlink w:anchor="_Toc531265899" w:history="1">
+      <w:hyperlink w:anchor="_Toc531503349" w:history="1">
         <w:r>
           <w:rPr>
             <w:rStyle w:val="Hipervnculo"/>
@@ -1947,13 +1581,13 @@
           <w:fldChar w:fldCharType="begin"/>
         </w:r>
         <w:r>
-          <w:instrText xml:space="preserve"> PAGEREF _Toc531265899 \h </w:instrText>
+          <w:instrText xml:space="preserve"> PAGEREF _Toc531503349 \h </w:instrText>
         </w:r>
         <w:r>
           <w:fldChar w:fldCharType="separate"/>
         </w:r>
         <w:r>
-          <w:t>23</w:t>
+          <w:t>25</w:t>
         </w:r>
         <w:r>
           <w:fldChar w:fldCharType="end"/>
@@ -1973,7 +1607,7 @@
           <w:lang w:val="es-ES"/>
         </w:rPr>
       </w:pPr>
-      <w:hyperlink w:anchor="_Toc531265900" w:history="1">
+      <w:hyperlink w:anchor="_Toc531503350" w:history="1">
         <w:r>
           <w:rPr>
             <w:rStyle w:val="Hipervnculo"/>
@@ -2005,13 +1639,13 @@
           <w:fldChar w:fldCharType="begin"/>
         </w:r>
         <w:r>
-          <w:instrText xml:space="preserve"> PAGEREF _Toc531265900 \h </w:instrText>
+          <w:instrText xml:space="preserve"> PAGEREF _Toc531503350 \h </w:instrText>
         </w:r>
         <w:r>
           <w:fldChar w:fldCharType="separate"/>
         </w:r>
         <w:r>
-          <w:t>23</w:t>
+          <w:t>25</w:t>
         </w:r>
         <w:r>
           <w:fldChar w:fldCharType="end"/>
@@ -2038,13 +1672,8 @@
         </w:rPr>
         <w:fldChar w:fldCharType="end"/>
       </w:r>
-    </w:p>
-    <w:p>
-      <w:pPr>
-        <w:rPr>
-          <w:lang w:val="es-ES_tradnl"/>
-        </w:rPr>
-      </w:pPr>
+      <w:bookmarkStart w:id="0" w:name="_GoBack"/>
+      <w:bookmarkEnd w:id="0"/>
     </w:p>
     <w:p>
       <w:pPr>
@@ -2109,6 +1738,7 @@
       </w:r>
       <w:r>
         <w:rPr>
+          <w:b/>
           <w:noProof/>
         </w:rPr>
         <w:t>Ilustración 1-Informe de análisis clínicos</w:t>
@@ -2129,7 +1759,7 @@
         <w:rPr>
           <w:noProof/>
         </w:rPr>
-        <w:instrText xml:space="preserve"> PAGEREF _Toc525991650 \h </w:instrText>
+        <w:instrText xml:space="preserve"> PAGEREF _Toc531503271 \h </w:instrText>
       </w:r>
       <w:r>
         <w:rPr>
@@ -2146,7 +1776,7 @@
         <w:rPr>
           <w:noProof/>
         </w:rPr>
-        <w:t>10</w:t>
+        <w:t>8</w:t>
       </w:r>
       <w:r>
         <w:rPr>
@@ -2170,6 +1800,7 @@
       </w:pPr>
       <w:r>
         <w:rPr>
+          <w:b/>
           <w:noProof/>
         </w:rPr>
         <w:t>Ilustración 2- Laboratorios Análisis clínico Córdoba (septiembre 2018)</w:t>
@@ -2190,7 +1821,7 @@
         <w:rPr>
           <w:noProof/>
         </w:rPr>
-        <w:instrText xml:space="preserve"> PAGEREF _Toc525991651 \h </w:instrText>
+        <w:instrText xml:space="preserve"> PAGEREF _Toc531503272 \h </w:instrText>
       </w:r>
       <w:r>
         <w:rPr>
@@ -2207,7 +1838,7 @@
         <w:rPr>
           <w:noProof/>
         </w:rPr>
-        <w:t>12</w:t>
+        <w:t>9</w:t>
       </w:r>
       <w:r>
         <w:rPr>
@@ -2231,6 +1862,7 @@
       </w:pPr>
       <w:r>
         <w:rPr>
+          <w:b/>
           <w:noProof/>
         </w:rPr>
         <w:t>Ilustración 3- Hemograma completo</w:t>
@@ -2251,7 +1883,7 @@
         <w:rPr>
           <w:noProof/>
         </w:rPr>
-        <w:instrText xml:space="preserve"> PAGEREF _Toc525991652 \h </w:instrText>
+        <w:instrText xml:space="preserve"> PAGEREF _Toc531503273 \h </w:instrText>
       </w:r>
       <w:r>
         <w:rPr>
@@ -2268,7 +1900,7 @@
         <w:rPr>
           <w:noProof/>
         </w:rPr>
-        <w:t>15</w:t>
+        <w:t>13</w:t>
       </w:r>
       <w:r>
         <w:rPr>
@@ -2292,9 +1924,10 @@
       </w:pPr>
       <w:r>
         <w:rPr>
+          <w:b/>
           <w:noProof/>
         </w:rPr>
-        <w:t>Ilustración 4- Arquitectura Sistema Gestión de Análisis Clínicos.</w:t>
+        <w:t>Ilustración 4 Modelo Conceptual</w:t>
       </w:r>
       <w:r>
         <w:rPr>
@@ -2312,7 +1945,7 @@
         <w:rPr>
           <w:noProof/>
         </w:rPr>
-        <w:instrText xml:space="preserve"> PAGEREF _Toc525991653 \h </w:instrText>
+        <w:instrText xml:space="preserve"> PAGEREF _Toc531503274 \h </w:instrText>
       </w:r>
       <w:r>
         <w:rPr>
@@ -2329,7 +1962,7 @@
         <w:rPr>
           <w:noProof/>
         </w:rPr>
-        <w:t>17</w:t>
+        <w:t>16</w:t>
       </w:r>
       <w:r>
         <w:rPr>
@@ -2693,11 +2326,11 @@
             <w:pPr>
               <w:pStyle w:val="Ttulo"/>
             </w:pPr>
-            <w:bookmarkStart w:id="0" w:name="_Toc531265879"/>
+            <w:bookmarkStart w:id="1" w:name="_Toc531503336"/>
             <w:r>
               <w:t>ENUNCIADO DEL PROBLEMA</w:t>
             </w:r>
-            <w:bookmarkEnd w:id="0"/>
+            <w:bookmarkEnd w:id="1"/>
           </w:p>
         </w:tc>
       </w:tr>
@@ -2959,7 +2592,7 @@
             </w:tcBorders>
           </w:tcPr>
           <w:p>
-            <w:bookmarkStart w:id="1" w:name="_Hlk531265526"/>
+            <w:bookmarkStart w:id="2" w:name="_Hlk531265526"/>
           </w:p>
         </w:tc>
         <w:tc>
@@ -3008,13 +2641,13 @@
               <w:pStyle w:val="Ttulo"/>
               <w:ind w:left="0"/>
             </w:pPr>
-            <w:bookmarkStart w:id="2" w:name="_Toc531265148"/>
-            <w:bookmarkStart w:id="3" w:name="_Toc531265880"/>
+            <w:bookmarkStart w:id="3" w:name="_Toc531265148"/>
+            <w:bookmarkStart w:id="4" w:name="_Toc531503337"/>
             <w:r>
               <w:t>descripción de la solución</w:t>
             </w:r>
-            <w:bookmarkEnd w:id="2"/>
             <w:bookmarkEnd w:id="3"/>
+            <w:bookmarkEnd w:id="4"/>
           </w:p>
         </w:tc>
       </w:tr>
@@ -3049,12 +2682,12 @@
       <w:pPr>
         <w:pStyle w:val="Ttulo1"/>
       </w:pPr>
-      <w:bookmarkStart w:id="4" w:name="_Toc531265881"/>
-      <w:bookmarkEnd w:id="1"/>
+      <w:bookmarkStart w:id="5" w:name="_Toc531503338"/>
+      <w:bookmarkEnd w:id="2"/>
       <w:r>
         <w:t>Definición del problema</w:t>
       </w:r>
-      <w:bookmarkEnd w:id="4"/>
+      <w:bookmarkEnd w:id="5"/>
     </w:p>
     <w:p>
       <w:r>
@@ -3171,7 +2804,7 @@
           <w:b/>
         </w:rPr>
       </w:pPr>
-      <w:bookmarkStart w:id="5" w:name="_Toc525991650"/>
+      <w:bookmarkStart w:id="6" w:name="_Toc531503271"/>
       <w:r>
         <w:rPr>
           <w:b/>
@@ -3232,7 +2865,7 @@
         </w:rPr>
         <w:t xml:space="preserve"> de análisis clínicos</w:t>
       </w:r>
-      <w:bookmarkEnd w:id="5"/>
+      <w:bookmarkEnd w:id="6"/>
     </w:p>
     <w:p>
       <w:pPr>
@@ -3805,7 +3438,7 @@
           <w:sz w:val="20"/>
         </w:rPr>
       </w:pPr>
-      <w:bookmarkStart w:id="6" w:name="_Toc525991651"/>
+      <w:bookmarkStart w:id="7" w:name="_Toc531503272"/>
       <w:r>
         <w:rPr>
           <w:b/>
@@ -3856,7 +3489,7 @@
         </w:rPr>
         <w:t>- Laboratorios Análisis clínico Córdoba (septiembre 2018)</w:t>
       </w:r>
-      <w:bookmarkEnd w:id="6"/>
+      <w:bookmarkEnd w:id="7"/>
     </w:p>
     <w:p>
       <w:pPr>
@@ -5667,48 +5300,60 @@
                             <w:pPr>
                               <w:pStyle w:val="Descripcin"/>
                               <w:rPr>
+                                <w:b/>
                                 <w:sz w:val="24"/>
                                 <w:szCs w:val="24"/>
                               </w:rPr>
                             </w:pPr>
-                            <w:bookmarkStart w:id="7" w:name="_Toc525991652"/>
+                            <w:bookmarkStart w:id="8" w:name="_Toc531503273"/>
                             <w:r>
+                              <w:rPr>
+                                <w:b/>
+                              </w:rPr>
                               <w:t xml:space="preserve">Ilustración </w:t>
                             </w:r>
                             <w:r>
                               <w:rPr>
+                                <w:b/>
                                 <w:noProof/>
                               </w:rPr>
                               <w:fldChar w:fldCharType="begin"/>
                             </w:r>
                             <w:r>
                               <w:rPr>
+                                <w:b/>
                                 <w:noProof/>
                               </w:rPr>
                               <w:instrText xml:space="preserve"> SEQ Ilustración \* ARABIC </w:instrText>
                             </w:r>
                             <w:r>
                               <w:rPr>
+                                <w:b/>
                                 <w:noProof/>
                               </w:rPr>
                               <w:fldChar w:fldCharType="separate"/>
                             </w:r>
                             <w:r>
                               <w:rPr>
+                                <w:b/>
                                 <w:noProof/>
                               </w:rPr>
                               <w:t>3</w:t>
                             </w:r>
                             <w:r>
                               <w:rPr>
+                                <w:b/>
                                 <w:noProof/>
                               </w:rPr>
                               <w:fldChar w:fldCharType="end"/>
                             </w:r>
                             <w:r>
+                              <w:rPr>
+                                <w:b/>
+                              </w:rPr>
                               <w:t>- Hemograma completo</w:t>
                             </w:r>
-                            <w:bookmarkEnd w:id="7"/>
+                            <w:bookmarkEnd w:id="8"/>
                           </w:p>
                         </w:txbxContent>
                       </wps:txbx>
@@ -5737,48 +5382,60 @@
                       <w:pPr>
                         <w:pStyle w:val="Descripcin"/>
                         <w:rPr>
+                          <w:b/>
                           <w:sz w:val="24"/>
                           <w:szCs w:val="24"/>
                         </w:rPr>
                       </w:pPr>
-                      <w:bookmarkStart w:id="8" w:name="_Toc525991652"/>
+                      <w:bookmarkStart w:id="9" w:name="_Toc531503273"/>
                       <w:r>
+                        <w:rPr>
+                          <w:b/>
+                        </w:rPr>
                         <w:t xml:space="preserve">Ilustración </w:t>
                       </w:r>
                       <w:r>
                         <w:rPr>
+                          <w:b/>
                           <w:noProof/>
                         </w:rPr>
                         <w:fldChar w:fldCharType="begin"/>
                       </w:r>
                       <w:r>
                         <w:rPr>
+                          <w:b/>
                           <w:noProof/>
                         </w:rPr>
                         <w:instrText xml:space="preserve"> SEQ Ilustración \* ARABIC </w:instrText>
                       </w:r>
                       <w:r>
                         <w:rPr>
+                          <w:b/>
                           <w:noProof/>
                         </w:rPr>
                         <w:fldChar w:fldCharType="separate"/>
                       </w:r>
                       <w:r>
                         <w:rPr>
+                          <w:b/>
                           <w:noProof/>
                         </w:rPr>
                         <w:t>3</w:t>
                       </w:r>
                       <w:r>
                         <w:rPr>
+                          <w:b/>
                           <w:noProof/>
                         </w:rPr>
                         <w:fldChar w:fldCharType="end"/>
                       </w:r>
                       <w:r>
+                        <w:rPr>
+                          <w:b/>
+                        </w:rPr>
                         <w:t>- Hemograma completo</w:t>
                       </w:r>
-                      <w:bookmarkEnd w:id="8"/>
+                      <w:bookmarkEnd w:id="9"/>
                     </w:p>
                   </w:txbxContent>
                 </v:textbox>
@@ -6098,15 +5755,7 @@
         <w:rPr>
           <w:b/>
         </w:rPr>
-        <w:t>En relación a los parámetros se considerarán medidas por defecto</w:t>
-      </w:r>
-      <w:bookmarkStart w:id="9" w:name="_GoBack"/>
-      <w:bookmarkEnd w:id="9"/>
-      <w:r>
-        <w:rPr>
-          <w:b/>
-        </w:rPr>
-        <w:t xml:space="preserve"> o alternativas.</w:t>
+        <w:t>En relación a los parámetros se considerarán medidas por defecto o alternativas.</w:t>
       </w:r>
     </w:p>
     <w:p>
@@ -6140,45 +5789,6 @@
           <w:rFonts w:cs="Arial"/>
           <w:color w:val="000000"/>
           <w:shd w:val="clear" w:color="auto" w:fill="FFFFFF"/>
-        </w:rPr>
-      </w:pPr>
-    </w:p>
-    <w:p>
-      <w:pPr>
-        <w:rPr>
-          <w:rFonts w:cs="Arial"/>
-          <w:color w:val="000000"/>
-          <w:shd w:val="clear" w:color="auto" w:fill="FFFFFF"/>
-        </w:rPr>
-      </w:pPr>
-    </w:p>
-    <w:p>
-      <w:pPr>
-        <w:pStyle w:val="Ttulo1"/>
-      </w:pPr>
-      <w:bookmarkStart w:id="10" w:name="_Toc531265884"/>
-      <w:r>
-        <w:t>D</w:t>
-      </w:r>
-      <w:r>
-        <w:t>efinición de la arquitectura del problema</w:t>
-      </w:r>
-      <w:bookmarkEnd w:id="10"/>
-    </w:p>
-    <w:p>
-      <w:pPr>
-        <w:pStyle w:val="Ttulo1"/>
-      </w:pPr>
-      <w:bookmarkStart w:id="11" w:name="_Toc531265885"/>
-      <w:r>
-        <w:t>Definición de la estructura del problema</w:t>
-      </w:r>
-      <w:bookmarkEnd w:id="11"/>
-    </w:p>
-    <w:p>
-      <w:pPr>
-        <w:rPr>
-          <w:u w:val="single"/>
         </w:rPr>
       </w:pPr>
     </w:p>
@@ -6273,11 +5883,11 @@
               <w:pStyle w:val="Ttulo"/>
               <w:ind w:left="0"/>
             </w:pPr>
-            <w:bookmarkStart w:id="12" w:name="_Toc531265888"/>
+            <w:bookmarkStart w:id="10" w:name="_Toc531503339"/>
             <w:r>
               <w:t>MODELO CONCEPTUAL</w:t>
             </w:r>
-            <w:bookmarkEnd w:id="12"/>
+            <w:bookmarkEnd w:id="10"/>
           </w:p>
           <w:p>
             <w:pPr>
@@ -6316,6 +5926,7 @@
     </w:tbl>
     <w:p>
       <w:pPr>
+        <w:keepNext/>
         <w:ind w:firstLine="0"/>
       </w:pPr>
       <w:r>
@@ -6323,18 +5934,10 @@
           <w:noProof/>
         </w:rPr>
         <w:drawing>
-          <wp:anchor distT="0" distB="0" distL="0" distR="0" simplePos="0" relativeHeight="251664384" behindDoc="0" locked="0" layoutInCell="1" allowOverlap="1" wp14:anchorId="2F74A69C" wp14:editId="386EB9E3">
-            <wp:simplePos x="0" y="0"/>
-            <wp:positionH relativeFrom="column">
-              <wp:align>center</wp:align>
-            </wp:positionH>
-            <wp:positionV relativeFrom="paragraph">
-              <wp:posOffset>635</wp:posOffset>
-            </wp:positionV>
-            <wp:extent cx="5400040" cy="2199640"/>
-            <wp:effectExtent l="0" t="0" r="0" b="0"/>
-            <wp:wrapSquare wrapText="largest"/>
-            <wp:docPr id="6" name="Image1"/>
+          <wp:inline distT="0" distB="0" distL="0" distR="0" wp14:anchorId="649CE2F7" wp14:editId="627AD8B7">
+            <wp:extent cx="5631023" cy="2294415"/>
+            <wp:effectExtent l="0" t="0" r="8255" b="0"/>
+            <wp:docPr id="3" name="Imagen 3"/>
             <wp:cNvGraphicFramePr>
               <a:graphicFrameLocks xmlns:a="http://schemas.openxmlformats.org/drawingml/2006/main" noChangeAspect="1"/>
             </wp:cNvGraphicFramePr>
@@ -6342,13 +5945,20 @@
               <a:graphicData uri="http://schemas.openxmlformats.org/drawingml/2006/picture">
                 <pic:pic xmlns:pic="http://schemas.openxmlformats.org/drawingml/2006/picture">
                   <pic:nvPicPr>
-                    <pic:cNvPr id="3" name="Image1"/>
+                    <pic:cNvPr id="0" name="Picture 1"/>
                     <pic:cNvPicPr>
                       <a:picLocks noChangeAspect="1" noChangeArrowheads="1"/>
                     </pic:cNvPicPr>
                   </pic:nvPicPr>
                   <pic:blipFill>
-                    <a:blip r:embed="rId27"/>
+                    <a:blip r:embed="rId27" cstate="print">
+                      <a:extLst>
+                        <a:ext uri="{28A0092B-C50C-407E-A947-70E740481C1C}">
+                          <a14:useLocalDpi xmlns:a14="http://schemas.microsoft.com/office/drawing/2010/main" val="0"/>
+                        </a:ext>
+                      </a:extLst>
+                    </a:blip>
+                    <a:srcRect/>
                     <a:stretch>
                       <a:fillRect/>
                     </a:stretch>
@@ -6356,27 +5966,80 @@
                   <pic:spPr bwMode="auto">
                     <a:xfrm>
                       <a:off x="0" y="0"/>
-                      <a:ext cx="5400040" cy="2199640"/>
+                      <a:ext cx="5638784" cy="2297577"/>
                     </a:xfrm>
                     <a:prstGeom prst="rect">
                       <a:avLst/>
                     </a:prstGeom>
+                    <a:noFill/>
+                    <a:ln>
+                      <a:noFill/>
+                    </a:ln>
                   </pic:spPr>
                 </pic:pic>
               </a:graphicData>
             </a:graphic>
-            <wp14:sizeRelH relativeFrom="margin">
-              <wp14:pctWidth>0</wp14:pctWidth>
-            </wp14:sizeRelH>
-            <wp14:sizeRelV relativeFrom="margin">
-              <wp14:pctHeight>0</wp14:pctHeight>
-            </wp14:sizeRelV>
-          </wp:anchor>
+          </wp:inline>
         </w:drawing>
       </w:r>
     </w:p>
     <w:p>
       <w:pPr>
+        <w:pStyle w:val="Descripcin"/>
+        <w:jc w:val="both"/>
+        <w:rPr>
+          <w:b/>
+        </w:rPr>
+      </w:pPr>
+      <w:bookmarkStart w:id="11" w:name="_Toc531503274"/>
+      <w:r>
+        <w:rPr>
+          <w:b/>
+        </w:rPr>
+        <w:t xml:space="preserve">Ilustración </w:t>
+      </w:r>
+      <w:r>
+        <w:rPr>
+          <w:b/>
+        </w:rPr>
+        <w:fldChar w:fldCharType="begin"/>
+      </w:r>
+      <w:r>
+        <w:rPr>
+          <w:b/>
+        </w:rPr>
+        <w:instrText xml:space="preserve"> SEQ Ilustración \* ARABIC </w:instrText>
+      </w:r>
+      <w:r>
+        <w:rPr>
+          <w:b/>
+        </w:rPr>
+        <w:fldChar w:fldCharType="separate"/>
+      </w:r>
+      <w:r>
+        <w:rPr>
+          <w:b/>
+          <w:noProof/>
+        </w:rPr>
+        <w:t>4</w:t>
+      </w:r>
+      <w:r>
+        <w:rPr>
+          <w:b/>
+        </w:rPr>
+        <w:fldChar w:fldCharType="end"/>
+      </w:r>
+      <w:r>
+        <w:rPr>
+          <w:b/>
+          <w:noProof/>
+        </w:rPr>
+        <w:t xml:space="preserve"> Modelo Conceptual</w:t>
+      </w:r>
+      <w:bookmarkEnd w:id="11"/>
+    </w:p>
+    <w:p>
+      <w:pPr>
         <w:ind w:firstLine="0"/>
       </w:pPr>
       <w:r>
@@ -6385,34 +6048,147 @@
     </w:p>
     <w:p>
       <w:pPr>
+        <w:ind w:firstLine="0"/>
+      </w:pPr>
+    </w:p>
+    <w:p>
+      <w:pPr>
         <w:pStyle w:val="Ttulo1"/>
-      </w:pPr>
-      <w:bookmarkStart w:id="13" w:name="_Toc531265150"/>
-      <w:bookmarkStart w:id="14" w:name="_Toc531265889"/>
-      <w:r>
-        <w:t>Los pacientes ,el doctor y los parámetros.</w:t>
+        <w:ind w:left="720"/>
+      </w:pPr>
+      <w:bookmarkStart w:id="12" w:name="_Toc531265151"/>
+      <w:bookmarkStart w:id="13" w:name="_Toc531503340"/>
+      <w:bookmarkEnd w:id="12"/>
+      <w:r>
+        <w:lastRenderedPageBreak/>
+        <w:t>Médico, parámetros analíticos y pacientes.</w:t>
       </w:r>
       <w:bookmarkEnd w:id="13"/>
+    </w:p>
+    <w:p>
+      <w:pPr>
+        <w:pStyle w:val="Prrafodelista"/>
+        <w:ind w:left="360" w:firstLine="0"/>
+      </w:pPr>
+      <w:r>
+        <w:t>Al definir el problema, vamos a empezar por los tipos de entidad fuertes que representan a los médicos, los parámetros analíticos y los pacientes.</w:t>
+      </w:r>
+    </w:p>
+    <w:p>
+      <w:pPr>
+        <w:pStyle w:val="Ttulo2"/>
+      </w:pPr>
+      <w:bookmarkStart w:id="14" w:name="_Toc531265152"/>
+      <w:bookmarkStart w:id="15" w:name="_Toc531503341"/>
       <w:bookmarkEnd w:id="14"/>
-    </w:p>
-    <w:p>
-      <w:r>
-        <w:t>Vamos a definir en primer lugar los tipos de entidad fuertes que representa a los doctores, los parámetros analíticos y los pacientes.</w:t>
-      </w:r>
+      <w:r>
+        <w:t>Tipos de entidad</w:t>
+      </w:r>
+      <w:bookmarkEnd w:id="15"/>
     </w:p>
     <w:p>
       <w:pPr>
         <w:ind w:firstLine="0"/>
       </w:pPr>
+      <w:proofErr w:type="gramStart"/>
+      <w:r>
+        <w:rPr>
+          <w:b/>
+          <w:bCs/>
+        </w:rPr>
+        <w:t>Médico .</w:t>
+      </w:r>
+      <w:proofErr w:type="gramEnd"/>
+      <w:r>
+        <w:rPr>
+          <w:b/>
+          <w:bCs/>
+        </w:rPr>
+        <w:t>-</w:t>
+      </w:r>
+      <w:r>
+        <w:t xml:space="preserve"> Al tipo de entidad médico, lo identificamos por el atributo Número de Colegiado y también contemplamos otros como: nombre, apellidos y campo, este último hace referencia al área especializada del médico.  </w:t>
+      </w:r>
+    </w:p>
+    <w:p>
+      <w:pPr>
+        <w:ind w:firstLine="0"/>
+      </w:pPr>
+      <w:r>
+        <w:rPr>
+          <w:b/>
+          <w:bCs/>
+        </w:rPr>
+        <w:t>Paciente .-</w:t>
+      </w:r>
+      <w:r>
+        <w:t xml:space="preserve"> Para la definición de paciente, vamos a considerar el atributo número de expediente como principal porque es un atributo que no se puede repetir en más de un único paciente existiendo uno único ya sea adulto o bebé, ya que, al considerar por ejemplo el DNI de cada persona, un bebé no dispone del mismo, en este caso no se podrían representar a los bebés en el problema; como demás atributos tenemos: nombre, fecha de nacimiento, sexo y NSS, considerando este último como clave candidata.</w:t>
+      </w:r>
+    </w:p>
+    <w:p>
+      <w:r>
+        <w:t>Con este tipo de entidad se representa a la persona o personas las cuales solicitan el análisis en un laboratorio clínico.</w:t>
+      </w:r>
+    </w:p>
+    <w:p>
+      <w:pPr>
+        <w:ind w:firstLine="0"/>
+        <w:rPr>
+          <w:bCs/>
+        </w:rPr>
+      </w:pPr>
+      <w:proofErr w:type="gramStart"/>
+      <w:r>
+        <w:rPr>
+          <w:b/>
+          <w:bCs/>
+        </w:rPr>
+        <w:t>Parámetros .</w:t>
+      </w:r>
+      <w:proofErr w:type="gramEnd"/>
+      <w:r>
+        <w:rPr>
+          <w:b/>
+          <w:bCs/>
+        </w:rPr>
+        <w:t xml:space="preserve">- </w:t>
+      </w:r>
+      <w:r>
+        <w:rPr>
+          <w:bCs/>
+        </w:rPr>
+        <w:t>Hace referencia a las distintas variables que se van a analizar.</w:t>
+      </w:r>
+    </w:p>
+    <w:p>
+      <w:pPr>
+        <w:ind w:firstLine="0"/>
+      </w:pPr>
+      <w:r>
+        <w:rPr>
+          <w:bCs/>
+        </w:rPr>
+        <w:t>Se identifica con el atributo llamado id-parámetro que representa un valor de tipo numérico el cual será único y diferente para los parámetros que contenga el sistema del laboratorio clínico en el que se lleve a cabo el análisis.</w:t>
+      </w:r>
+    </w:p>
+    <w:p>
+      <w:r>
+        <w:t xml:space="preserve">Este </w:t>
+      </w:r>
+      <w:r>
+        <w:t>tipo</w:t>
+      </w:r>
+      <w:r>
+        <w:t xml:space="preserve"> de entidad parámetros tiene un tipo de interrelación reflexiva que permite relacionar todas las posibles familias y </w:t>
+      </w:r>
       <w:r>
         <w:lastRenderedPageBreak/>
-        <w:t xml:space="preserve">Para la definición de pacientes, vamos a considerar el atributo número de expediente como principal porque es un atributo que no se puede repetir en más de un único paciente existiendo uno único ya sea adulto o bebé, </w:t>
-      </w:r>
-      <w:r>
-        <w:t>ya que,</w:t>
-      </w:r>
-      <w:r>
-        <w:t xml:space="preserve"> al considerar por ejemplo el DNI de cada persona, un bebé no dispone del mismo, en este caso no se podrían representar a los bebés en el problema; como demás atributos tenemos: nombre, fecha de nacimiento, sexo y NSS.</w:t>
+        <w:t>subfamilias que se encuentran en este tipo de entidad, tales como hematimetría o serie blanca para el parámetro leucocitos.</w:t>
+      </w:r>
+    </w:p>
+    <w:p>
+      <w:r>
+        <w:t>Un parámetro por tanto puede tener cero o muchas subfamilias asociadas, y un único padre.</w:t>
       </w:r>
     </w:p>
     <w:p>
@@ -6420,146 +6196,885 @@
         <w:ind w:firstLine="0"/>
       </w:pPr>
       <w:r>
-        <w:t>Al tipo de entidad médico, lo identificamos por el atributo Número de Colegiado y también contemplamos otros como: nombre, apellidos y campo, este último hace referencia al área especializada del médico.</w:t>
-      </w:r>
-    </w:p>
-    <w:p>
-      <w:pPr>
-        <w:ind w:firstLine="0"/>
-      </w:pPr>
-      <w:r>
-        <w:t>Al laboratorio le resulta útil recopilar información de los médicos y los pacientes que han solicitado un análisis, teniendo en cuenta la fecha de solicitud del mismo y un atributo identificador llamado id.</w:t>
-      </w:r>
-    </w:p>
-    <w:p>
-      <w:pPr>
-        <w:ind w:firstLine="0"/>
-      </w:pPr>
-      <w:r>
-        <w:t>Para representar los distintos parámetros se ha considerado un tipo de entidad parámetros la cual tiene un tipo de interrelación reflexiva que permite relacionar todas las posibles familias y subfamilias que se encuentran en esta entidad, tales como hematimetría o leucocitos.</w:t>
-      </w:r>
-    </w:p>
-    <w:p>
-      <w:pPr>
-        <w:ind w:firstLine="0"/>
-        <w:rPr>
-          <w:u w:val="single"/>
-        </w:rPr>
-      </w:pPr>
-      <w:r>
-        <w:t>Un parámetro por tanto puede tener cero o muchas subfamilias y un único padre.</w:t>
-      </w:r>
-    </w:p>
-    <w:p>
-      <w:pPr>
-        <w:pStyle w:val="Ttulo1"/>
-      </w:pPr>
-      <w:bookmarkStart w:id="15" w:name="_Toc531265151"/>
-      <w:bookmarkStart w:id="16" w:name="_Toc531265890"/>
-      <w:r>
-        <w:t>Médicos y pacientes</w:t>
-      </w:r>
-      <w:bookmarkEnd w:id="15"/>
-      <w:bookmarkEnd w:id="16"/>
-    </w:p>
-    <w:p>
-      <w:pPr>
-        <w:pStyle w:val="Ttulo2"/>
-      </w:pPr>
-      <w:bookmarkStart w:id="17" w:name="_Toc531265152"/>
-      <w:bookmarkStart w:id="18" w:name="_Toc531265891"/>
-      <w:r>
-        <w:t>Tipos de entidad</w:t>
-      </w:r>
-      <w:bookmarkEnd w:id="17"/>
-      <w:bookmarkEnd w:id="18"/>
-    </w:p>
-    <w:p>
-      <w:pPr>
-        <w:pStyle w:val="Ttulo1"/>
-      </w:pPr>
-      <w:bookmarkStart w:id="19" w:name="_Toc531265153"/>
-      <w:bookmarkStart w:id="20" w:name="_Toc531265892"/>
-      <w:r>
-        <w:t>Solicitud y análisis</w:t>
-      </w:r>
-      <w:bookmarkEnd w:id="19"/>
-      <w:bookmarkEnd w:id="20"/>
-    </w:p>
-    <w:p>
-      <w:pPr>
-        <w:pStyle w:val="Ttulo2"/>
-      </w:pPr>
-      <w:bookmarkStart w:id="21" w:name="_Toc531265154"/>
-      <w:bookmarkStart w:id="22" w:name="_Toc531265893"/>
-      <w:r>
-        <w:t>Tipos de entidad</w:t>
-      </w:r>
-      <w:bookmarkEnd w:id="21"/>
-      <w:bookmarkEnd w:id="22"/>
-    </w:p>
-    <w:p/>
-    <w:p/>
-    <w:p>
-      <w:pPr>
-        <w:pStyle w:val="Ttulo1"/>
-      </w:pPr>
-      <w:bookmarkStart w:id="23" w:name="_Toc531265155"/>
-      <w:bookmarkStart w:id="24" w:name="_Toc531265894"/>
-      <w:r>
-        <w:lastRenderedPageBreak/>
-        <w:t>Parámetros, magnitud, valores normales y medios de análisis.</w:t>
-      </w:r>
-      <w:bookmarkEnd w:id="23"/>
-      <w:bookmarkEnd w:id="24"/>
-    </w:p>
-    <w:p>
-      <w:pPr>
-        <w:pStyle w:val="Ttulo2"/>
-      </w:pPr>
-      <w:bookmarkStart w:id="25" w:name="_Toc531265156"/>
-      <w:bookmarkStart w:id="26" w:name="_Toc531265895"/>
-      <w:r>
-        <w:t>Tipos de entidad</w:t>
-      </w:r>
-      <w:bookmarkEnd w:id="25"/>
-      <w:bookmarkEnd w:id="26"/>
-    </w:p>
-    <w:p>
-      <w:pPr>
-        <w:pStyle w:val="Ttulo1"/>
-      </w:pPr>
-      <w:bookmarkStart w:id="27" w:name="_Toc531265157"/>
-      <w:bookmarkStart w:id="28" w:name="_Toc531265896"/>
-      <w:r>
-        <w:t>Interrelaciones más significativas entre los tipos de entidad.</w:t>
-      </w:r>
-      <w:bookmarkEnd w:id="27"/>
-      <w:bookmarkEnd w:id="28"/>
-    </w:p>
-    <w:p>
-      <w:pPr>
-        <w:pStyle w:val="Ttulo1"/>
+        <w:t>Otros atributos a tener en cuenta para este tipo de entidad son:</w:t>
+      </w:r>
+    </w:p>
+    <w:p>
+      <w:pPr>
+        <w:pStyle w:val="Prrafodelista"/>
         <w:numPr>
           <w:ilvl w:val="0"/>
-          <w:numId w:val="0"/>
+          <w:numId w:val="42"/>
         </w:numPr>
-        <w:ind w:left="720" w:firstLine="709"/>
-      </w:pPr>
-    </w:p>
-    <w:p>
-      <w:pPr>
-        <w:ind w:left="2836" w:hanging="2127"/>
-      </w:pPr>
+      </w:pPr>
+      <w:r>
+        <w:t>¿Se mide</w:t>
+      </w:r>
+      <w:proofErr w:type="gramStart"/>
+      <w:r>
+        <w:t>? :</w:t>
+      </w:r>
+      <w:proofErr w:type="gramEnd"/>
+      <w:r>
+        <w:t xml:space="preserve"> toma un valor booleano y nos permitirá determinar si para ese parámetro pueden tomarse mediciones.</w:t>
+      </w:r>
+    </w:p>
+    <w:p>
+      <w:pPr>
+        <w:pStyle w:val="Prrafodelista"/>
+        <w:numPr>
+          <w:ilvl w:val="0"/>
+          <w:numId w:val="42"/>
+        </w:numPr>
+      </w:pPr>
+      <w:r>
+        <w:t>¿Se calcula</w:t>
+      </w:r>
+      <w:proofErr w:type="gramStart"/>
+      <w:r>
+        <w:t>? :</w:t>
+      </w:r>
+      <w:proofErr w:type="gramEnd"/>
+      <w:r>
+        <w:t xml:space="preserve"> toma un valor booleano dependiendo del tipo de parámetro, este atributo permite identificar a qué parámetros será necesario aplicar una fórmula para calcular su valor.</w:t>
+      </w:r>
+    </w:p>
+    <w:p>
+      <w:proofErr w:type="gramStart"/>
+      <w:r>
+        <w:t>Además</w:t>
+      </w:r>
+      <w:proofErr w:type="gramEnd"/>
+      <w:r>
+        <w:t xml:space="preserve"> habrá que tener en cuenta que si se mide no se calcula y a la inversa.</w:t>
+      </w:r>
+    </w:p>
+    <w:p>
+      <w:pPr>
+        <w:pStyle w:val="Ttulo1"/>
+        <w:ind w:left="720"/>
+      </w:pPr>
+      <w:bookmarkStart w:id="16" w:name="_Toc531265153"/>
+      <w:bookmarkStart w:id="17" w:name="_Toc531503342"/>
+      <w:bookmarkEnd w:id="16"/>
+      <w:r>
+        <w:t>Solicitud y análisis</w:t>
+      </w:r>
+      <w:bookmarkEnd w:id="17"/>
+    </w:p>
+    <w:p>
+      <w:r>
+        <w:t>Una vez sabido que tenemos un médico y un paciente que pueden solicitar un análisis, y unas variables que se van a medir en dicho análisis, necesitamos un tipo de entidad solicitud para que puedan solicitarlo y otro tipo de entidad análisis donde se van a recoger los resultados del mismo.</w:t>
+      </w:r>
+    </w:p>
+    <w:p>
+      <w:pPr>
+        <w:pStyle w:val="Ttulo2"/>
+      </w:pPr>
+      <w:bookmarkStart w:id="18" w:name="_Toc531265154"/>
+      <w:bookmarkStart w:id="19" w:name="_Toc531503343"/>
+      <w:bookmarkEnd w:id="18"/>
+      <w:r>
+        <w:t>Tipos de entidad</w:t>
+      </w:r>
+      <w:bookmarkEnd w:id="19"/>
     </w:p>
     <w:p>
       <w:pPr>
         <w:ind w:firstLine="0"/>
       </w:pPr>
-    </w:p>
-    <w:p/>
-    <w:p/>
-    <w:p/>
+      <w:proofErr w:type="gramStart"/>
+      <w:r>
+        <w:rPr>
+          <w:b/>
+        </w:rPr>
+        <w:t>Solicitud .</w:t>
+      </w:r>
+      <w:proofErr w:type="gramEnd"/>
+      <w:r>
+        <w:rPr>
+          <w:b/>
+        </w:rPr>
+        <w:t>-</w:t>
+      </w:r>
+      <w:r>
+        <w:t xml:space="preserve"> Al laboratorio le resulta útil recopilar información de los médicos y los pacientes que han solicitado un análisis, teniendo en cuenta la fecha de solicitud del mismo y un atributo identificador llamado id. Es por ello que se crea un tipo de entidad llamada ‘Solicitud’ en la cual recogemos estos datos tanto del paciente como el médico, en caso de que participe en la solicitud.</w:t>
+      </w:r>
+    </w:p>
+    <w:p>
+      <w:r>
+        <w:t xml:space="preserve">Su identificador es el id de solicitud, que será único para cada solicitud realizada por parte del paciente, lo cual quiere decir </w:t>
+      </w:r>
+      <w:proofErr w:type="gramStart"/>
+      <w:r>
+        <w:t>que</w:t>
+      </w:r>
+      <w:proofErr w:type="gramEnd"/>
+      <w:r>
+        <w:t xml:space="preserve"> </w:t>
+      </w:r>
+      <w:r>
+        <w:lastRenderedPageBreak/>
+        <w:t xml:space="preserve">aunque un mismo paciente solicite dos análisis, el id de análisis de cada uno de ellos va a ser diferente. </w:t>
+      </w:r>
+    </w:p>
+    <w:p>
+      <w:r>
+        <w:t>Para controlar si se realizan solicitudes períodos de tiempo distintos (semana, mes, trimestre…) se añade al tipo de entidad el atributo fecha. Para diferenciar análisis que se realizan en el mismo día, tenemos el propio identificador de la solicitud.</w:t>
+      </w:r>
+    </w:p>
+    <w:p>
+      <w:pPr>
+        <w:ind w:firstLine="0"/>
+      </w:pPr>
+      <w:proofErr w:type="gramStart"/>
+      <w:r>
+        <w:rPr>
+          <w:b/>
+        </w:rPr>
+        <w:t>Análisis .</w:t>
+      </w:r>
+      <w:proofErr w:type="gramEnd"/>
+      <w:r>
+        <w:rPr>
+          <w:b/>
+        </w:rPr>
+        <w:t>-</w:t>
+      </w:r>
+      <w:r>
+        <w:rPr>
+          <w:b/>
+        </w:rPr>
+        <w:t xml:space="preserve"> </w:t>
+      </w:r>
+      <w:r>
+        <w:t xml:space="preserve">Este tipo de entidad representa la ficha final con los resultados del análisis, donde se recogen todos los resultados obtenidos una vez han sido analizados. </w:t>
+      </w:r>
+    </w:p>
+    <w:p>
+      <w:r>
+        <w:t xml:space="preserve">Se identifica con el atributo resultado, el cual hace referencia al resultado final obtenido en cada uno de los parámetros que han sido analizados de una muestra aportada por el paciente. </w:t>
+      </w:r>
+    </w:p>
+    <w:p>
+      <w:pPr>
+        <w:rPr>
+          <w:u w:val="single"/>
+        </w:rPr>
+      </w:pPr>
+      <w:r>
+        <w:t>Se trata de un tipo de entidad débil por identificación respecto al tipo de entidad fuerte Solicitud, lo cual quiere decir que un único resultado solo puede tener asociado un solo id-solicitud, por tanto, el resultado obtenido de un determinado análisis debe ser identificado con una solicitud realizada por parte de un paciente, ya que por sí mismo, un análisis no se identifica por sí mismo, al menos que exista una solicitud que haya requerido ese análisis.</w:t>
+      </w:r>
+    </w:p>
+    <w:p>
+      <w:pPr>
+        <w:rPr>
+          <w:u w:val="single"/>
+        </w:rPr>
+      </w:pPr>
+      <w:r>
+        <w:t>También se considera como atributo simple alerta, que toma un valor booleano (Sí/No) el cual depende del resultado obtenido y de si ese resultado se encuentra o no dentro de los valores máximos o mínimos establecidos.</w:t>
+      </w:r>
+    </w:p>
+    <w:p>
+      <w:pPr>
+        <w:pStyle w:val="Ttulo1"/>
+        <w:ind w:left="720"/>
+      </w:pPr>
+      <w:bookmarkStart w:id="20" w:name="_Toc531265155"/>
+      <w:bookmarkStart w:id="21" w:name="_Toc531503344"/>
+      <w:bookmarkEnd w:id="20"/>
+      <w:r>
+        <w:t>magnitud y valores normales.</w:t>
+      </w:r>
+      <w:bookmarkEnd w:id="21"/>
+    </w:p>
+    <w:p>
+      <w:bookmarkStart w:id="22" w:name="__DdeLink__935_177524624"/>
+      <w:bookmarkEnd w:id="22"/>
+      <w:r>
+        <w:t>Necesitamos también definir las magnitudes de los parámetros analizados, lo haremos mediante el tipo de entidad magnitud, así como los valores normales de cada parámetro para la solicitud específica en función de la edad y el sexo.</w:t>
+      </w:r>
+    </w:p>
+    <w:p>
+      <w:pPr>
+        <w:pStyle w:val="Ttulo2"/>
+      </w:pPr>
+      <w:bookmarkStart w:id="23" w:name="_Toc531265156"/>
+      <w:bookmarkStart w:id="24" w:name="_Toc531503345"/>
+      <w:bookmarkEnd w:id="23"/>
+      <w:r>
+        <w:lastRenderedPageBreak/>
+        <w:t>Tipos de entidad</w:t>
+      </w:r>
+      <w:bookmarkEnd w:id="24"/>
+    </w:p>
+    <w:p>
+      <w:pPr>
+        <w:ind w:firstLine="0"/>
+      </w:pPr>
+      <w:r>
+        <w:rPr>
+          <w:b/>
+        </w:rPr>
+        <w:t xml:space="preserve">Valores </w:t>
+      </w:r>
+      <w:proofErr w:type="gramStart"/>
+      <w:r>
+        <w:rPr>
+          <w:b/>
+        </w:rPr>
+        <w:t>Normales .</w:t>
+      </w:r>
+      <w:proofErr w:type="gramEnd"/>
+      <w:r>
+        <w:rPr>
+          <w:b/>
+        </w:rPr>
+        <w:t>-</w:t>
+      </w:r>
+      <w:r>
+        <w:rPr>
+          <w:b/>
+        </w:rPr>
+        <w:t xml:space="preserve"> </w:t>
+      </w:r>
+      <w:r>
+        <w:t xml:space="preserve">Representa a los valores normales que los parámetros pueden tomar dependiendo de varios factores. Es decir, para unas determinadas características un parámetro solo podrá tomar un valor o conjunto de valores denominados valores normales. Estos valores toman un valor máximo y mínimo, de forma </w:t>
+      </w:r>
+      <w:proofErr w:type="gramStart"/>
+      <w:r>
+        <w:t>que</w:t>
+      </w:r>
+      <w:proofErr w:type="gramEnd"/>
+      <w:r>
+        <w:t xml:space="preserve"> si el valor obtenido no se encuentra en este rango, el atributo alerta del tipo de entidad Análisis tomará un valor afirmativo.</w:t>
+      </w:r>
+    </w:p>
+    <w:p>
+      <w:r>
+        <w:t>Para identificar este tipo de entidad se establece el atributo id-valor, que identifica en valor normal para un determinado sexo y edad. Es por ello imprescindible incluir como atributos simples sexo y edad, los cuales representan el sexo y el rango de edad del paciente para el cual se consideran estos valores normales.</w:t>
+      </w:r>
+    </w:p>
+    <w:p>
+      <w:r>
+        <w:t>Para delimitar estos valores normales se necesita un rango, por lo que deben existir los atributos v-</w:t>
+      </w:r>
+      <w:proofErr w:type="spellStart"/>
+      <w:r>
+        <w:t>max</w:t>
+      </w:r>
+      <w:proofErr w:type="spellEnd"/>
+      <w:r>
+        <w:t xml:space="preserve"> (valor máximo) y v-min (valor mínimo) que delimiten el valor normal obtenido.</w:t>
+      </w:r>
+    </w:p>
+    <w:p>
+      <w:r>
+        <w:t xml:space="preserve">Para mantener la integridad de la información de la base de datos es importante considerar tanto la fecha de alta como la fecha de baja de los valores normales, ya que </w:t>
+      </w:r>
+      <w:proofErr w:type="gramStart"/>
+      <w:r>
+        <w:t>como  hemos</w:t>
+      </w:r>
+      <w:proofErr w:type="gramEnd"/>
+      <w:r>
+        <w:t xml:space="preserve"> visto, éstos pueden variar con el tiempo y, por tanto, son parámetros que nos permitirán mantener el registro de los análisis de los pacientes.</w:t>
+      </w:r>
+    </w:p>
+    <w:p>
+      <w:pPr>
+        <w:rPr>
+          <w:u w:val="single"/>
+        </w:rPr>
+      </w:pPr>
+      <w:r>
+        <w:t>Este tipo</w:t>
+      </w:r>
+      <w:r>
+        <w:t xml:space="preserve"> de entidad es débil por identificación respecto al tipo de entidad fuerte Parámetros dado que un valor normal por sí solo no se puede identificar con su id, necesita de un parámetro para poder ser identificado.</w:t>
+      </w:r>
+    </w:p>
+    <w:p>
+      <w:pPr>
+        <w:ind w:firstLine="0"/>
+        <w:rPr>
+          <w:u w:val="single"/>
+        </w:rPr>
+      </w:pPr>
+    </w:p>
+    <w:p>
+      <w:pPr>
+        <w:ind w:firstLine="0"/>
+      </w:pPr>
+      <w:proofErr w:type="gramStart"/>
+      <w:r>
+        <w:rPr>
+          <w:b/>
+        </w:rPr>
+        <w:t>Magnitud .</w:t>
+      </w:r>
+      <w:proofErr w:type="gramEnd"/>
+      <w:r>
+        <w:rPr>
+          <w:b/>
+        </w:rPr>
+        <w:t>-</w:t>
+      </w:r>
+      <w:r>
+        <w:rPr>
+          <w:b/>
+        </w:rPr>
+        <w:t xml:space="preserve"> </w:t>
+      </w:r>
+      <w:r>
+        <w:t>Hace referencia a la magnitud en la cual un parámetro representa su valor.</w:t>
+      </w:r>
+    </w:p>
+    <w:p>
+      <w:pPr>
+        <w:ind w:firstLine="0"/>
+      </w:pPr>
+      <w:r>
+        <w:lastRenderedPageBreak/>
+        <w:t>El identificador para este tipo de entidad será un id-magnitud que será único para cada magnitud. El nombre de la magnitud será el otro de los parámetros que se considerarán, así como un atributo de tipo booleano imprimir, en el que se indicará si el parámetro se quiere indicar además de en su magnitud por defecto en otra distinta.</w:t>
+      </w:r>
+    </w:p>
+    <w:p>
+      <w:pPr>
+        <w:pStyle w:val="Ttulo1"/>
+        <w:ind w:left="720"/>
+      </w:pPr>
+      <w:bookmarkStart w:id="25" w:name="_Toc531265157"/>
+      <w:bookmarkStart w:id="26" w:name="_Toc531503346"/>
+      <w:bookmarkEnd w:id="25"/>
+      <w:r>
+        <w:t>Interrelaciones más significativas entre los tipos de entidad.</w:t>
+      </w:r>
+      <w:bookmarkEnd w:id="26"/>
+    </w:p>
+    <w:p>
+      <w:r>
+        <w:t>Cuando se realice una solicitud de Análisis en el Laboratorio de Análisis Clínicos, vamos a saber que dicha solicitud ha sido realizada por el Médico o el paciente. Una vez realizada la solicitud, hay que llevar a cabo un análisis del paciente al que le corresponden unos Parámetros Analíticos dependiendo de la muestra del paciente, que son medidos en unas magnitudes específicas y comparados con unos valores normales.</w:t>
+      </w:r>
+    </w:p>
+    <w:p>
+      <w:pPr>
+        <w:ind w:firstLine="0"/>
+      </w:pPr>
+      <w:r>
+        <w:rPr>
+          <w:b/>
+        </w:rPr>
+        <w:t>Solicitud/</w:t>
+      </w:r>
+      <w:proofErr w:type="gramStart"/>
+      <w:r>
+        <w:rPr>
+          <w:b/>
+        </w:rPr>
+        <w:t>Médicos</w:t>
+      </w:r>
+      <w:r>
+        <w:rPr>
+          <w:b/>
+        </w:rPr>
+        <w:t xml:space="preserve"> .</w:t>
+      </w:r>
+      <w:proofErr w:type="gramEnd"/>
+      <w:r>
+        <w:rPr>
+          <w:b/>
+        </w:rPr>
+        <w:t>-</w:t>
+      </w:r>
+      <w:r>
+        <w:rPr>
+          <w:b/>
+        </w:rPr>
+        <w:t xml:space="preserve"> </w:t>
+      </w:r>
+      <w:r>
+        <w:rPr>
+          <w:i/>
+        </w:rPr>
+        <w:t>Interrelación 1:N</w:t>
+      </w:r>
+      <w:r>
+        <w:t>.</w:t>
+      </w:r>
+      <w:r>
+        <w:rPr>
+          <w:b/>
+        </w:rPr>
+        <w:t xml:space="preserve"> </w:t>
+      </w:r>
+      <w:r>
+        <w:t>Representa que la solicitud de un análisis puede ser realizada bien a través de un médico o no. Es decir, para solicitar un análisis clínico no es necesario que dicha solicitud la realice un médico, por eso este tipo de entidad participa con cardinalidad (0,1).</w:t>
+      </w:r>
+    </w:p>
+    <w:p>
+      <w:r>
+        <w:t>En caso de que un médico lo solicite, puede solicitar desde 1 hasta N análisis, de ahí que Solicitud participe con cardinalidad (</w:t>
+      </w:r>
+      <w:proofErr w:type="gramStart"/>
+      <w:r>
+        <w:t>1,n</w:t>
+      </w:r>
+      <w:proofErr w:type="gramEnd"/>
+      <w:r>
+        <w:t xml:space="preserve">).  </w:t>
+      </w:r>
+    </w:p>
+    <w:p>
+      <w:pPr>
+        <w:ind w:firstLine="0"/>
+      </w:pPr>
+      <w:r>
+        <w:rPr>
+          <w:b/>
+        </w:rPr>
+        <w:t>Solicitud/</w:t>
+      </w:r>
+      <w:proofErr w:type="gramStart"/>
+      <w:r>
+        <w:rPr>
+          <w:b/>
+        </w:rPr>
+        <w:t>Paciente .</w:t>
+      </w:r>
+      <w:proofErr w:type="gramEnd"/>
+      <w:r>
+        <w:rPr>
+          <w:b/>
+        </w:rPr>
+        <w:t>-</w:t>
+      </w:r>
+      <w:r>
+        <w:rPr>
+          <w:b/>
+        </w:rPr>
+        <w:t xml:space="preserve"> </w:t>
+      </w:r>
+      <w:r>
+        <w:rPr>
+          <w:i/>
+        </w:rPr>
+        <w:t>Interrelación 1:N</w:t>
+      </w:r>
+      <w:r>
+        <w:t>.</w:t>
+      </w:r>
+      <w:r>
+        <w:rPr>
+          <w:b/>
+        </w:rPr>
+        <w:t xml:space="preserve"> </w:t>
+      </w:r>
+      <w:r>
+        <w:t>Representa que un solo paciente puede realizar una o muchas solicitudes de análisis. El tipo de entidad Paciente tiene cardinalidad (1,1) y esto se debe a que como mínimo debe existir un paciente el cual solicite dicho análisis, en caso contrario, no se podría solicitar.</w:t>
+      </w:r>
+    </w:p>
+    <w:p>
+      <w:pPr>
+        <w:ind w:firstLine="0"/>
+      </w:pPr>
+      <w:r>
+        <w:t>El tipo de entidad Solicitud cuenta con cardinalidad (</w:t>
+      </w:r>
+      <w:proofErr w:type="gramStart"/>
+      <w:r>
+        <w:t>1,n</w:t>
+      </w:r>
+      <w:proofErr w:type="gramEnd"/>
+      <w:r>
+        <w:t>) debido a que un paciente puede solicitar un análisis un día, y al año siguiente (por ejemplo) puede volver a solicitarlo de nuevo.</w:t>
+      </w:r>
+    </w:p>
+    <w:p>
+      <w:pPr>
+        <w:ind w:firstLine="0"/>
+      </w:pPr>
+    </w:p>
+    <w:p>
+      <w:pPr>
+        <w:ind w:firstLine="0"/>
+      </w:pPr>
+      <w:r>
+        <w:rPr>
+          <w:b/>
+        </w:rPr>
+        <w:t>Solicitud/</w:t>
+      </w:r>
+      <w:proofErr w:type="gramStart"/>
+      <w:r>
+        <w:rPr>
+          <w:b/>
+        </w:rPr>
+        <w:t>Análisis</w:t>
+      </w:r>
+      <w:r>
+        <w:rPr>
+          <w:b/>
+        </w:rPr>
+        <w:t xml:space="preserve"> .</w:t>
+      </w:r>
+      <w:proofErr w:type="gramEnd"/>
+      <w:r>
+        <w:rPr>
+          <w:b/>
+        </w:rPr>
+        <w:t>-</w:t>
+      </w:r>
+      <w:r>
+        <w:rPr>
+          <w:b/>
+        </w:rPr>
+        <w:t xml:space="preserve"> </w:t>
+      </w:r>
+      <w:r>
+        <w:rPr>
+          <w:i/>
+        </w:rPr>
+        <w:t>Interrelación 1:N</w:t>
+      </w:r>
+      <w:r>
+        <w:rPr>
+          <w:i/>
+        </w:rPr>
+        <w:t xml:space="preserve"> Débil por ID</w:t>
+      </w:r>
+      <w:r>
+        <w:t>.</w:t>
+      </w:r>
+      <w:r>
+        <w:rPr>
+          <w:b/>
+        </w:rPr>
+        <w:t xml:space="preserve"> </w:t>
+      </w:r>
+      <w:r>
+        <w:t>Representa que una solicitud (1,1) tiene asociado (</w:t>
+      </w:r>
+      <w:proofErr w:type="gramStart"/>
+      <w:r>
+        <w:t>1,n</w:t>
+      </w:r>
+      <w:proofErr w:type="gramEnd"/>
+      <w:r>
+        <w:t xml:space="preserve">) análisis, así podemos de una única solicitud podemos realizar varios análisis. Consideramos el tipo de entidad análisis débil por ID con respecto a Solicitud. Dicho análisis necesita el atributo identificador </w:t>
+      </w:r>
+      <w:proofErr w:type="spellStart"/>
+      <w:r>
+        <w:t>código_solicitud</w:t>
+      </w:r>
+      <w:proofErr w:type="spellEnd"/>
+      <w:r>
+        <w:t xml:space="preserve"> del tipo de entidad Solicitud para ser identificada, a cada Análisis lo vamos a diferenciar por dicho </w:t>
+      </w:r>
+      <w:proofErr w:type="spellStart"/>
+      <w:r>
+        <w:t>código_solicitud</w:t>
+      </w:r>
+      <w:proofErr w:type="spellEnd"/>
+      <w:r>
+        <w:t xml:space="preserve">. </w:t>
+      </w:r>
+    </w:p>
+    <w:p>
+      <w:pPr>
+        <w:ind w:firstLine="0"/>
+      </w:pPr>
+      <w:proofErr w:type="gramStart"/>
+      <w:r>
+        <w:t>Además</w:t>
+      </w:r>
+      <w:proofErr w:type="gramEnd"/>
+      <w:r>
+        <w:t xml:space="preserve"> sabemos que en el resultado de nuestro Análisis se va a mostrar dicho atributo identificador, y nos ayudado a completar parte de su identificación.</w:t>
+      </w:r>
+    </w:p>
+    <w:p>
+      <w:pPr>
+        <w:ind w:firstLine="0"/>
+      </w:pPr>
+      <w:r>
+        <w:rPr>
+          <w:b/>
+        </w:rPr>
+        <w:t>Análisis/</w:t>
+      </w:r>
+      <w:proofErr w:type="gramStart"/>
+      <w:r>
+        <w:rPr>
+          <w:b/>
+        </w:rPr>
+        <w:t>Parámetros</w:t>
+      </w:r>
+      <w:r>
+        <w:rPr>
+          <w:b/>
+        </w:rPr>
+        <w:t xml:space="preserve"> .</w:t>
+      </w:r>
+      <w:proofErr w:type="gramEnd"/>
+      <w:r>
+        <w:rPr>
+          <w:b/>
+        </w:rPr>
+        <w:t>-</w:t>
+      </w:r>
+      <w:r>
+        <w:rPr>
+          <w:b/>
+        </w:rPr>
+        <w:t xml:space="preserve"> </w:t>
+      </w:r>
+      <w:r>
+        <w:rPr>
+          <w:i/>
+        </w:rPr>
+        <w:t>Interrelación 1:N</w:t>
+      </w:r>
+      <w:r>
+        <w:rPr>
+          <w:i/>
+        </w:rPr>
+        <w:t xml:space="preserve"> Débil por ID</w:t>
+      </w:r>
+      <w:r>
+        <w:t>.</w:t>
+      </w:r>
+      <w:r>
+        <w:rPr>
+          <w:b/>
+        </w:rPr>
+        <w:t xml:space="preserve"> </w:t>
+      </w:r>
+      <w:r>
+        <w:t>Repres</w:t>
+      </w:r>
+      <w:r>
+        <w:t xml:space="preserve">enta que el tipo de entidad parámetro (1,1) puede tener asociado (0,1) solicitud de análisis, es decir podemos analizar o no los parámetros que tenemos para un concreto análisis. El tipo de entidad análisis es débil por identificación (ID) con respecto a Parámetros. El Análisis recibe el atributo identificador </w:t>
+      </w:r>
+      <w:proofErr w:type="spellStart"/>
+      <w:r>
+        <w:t>código_parámetro</w:t>
+      </w:r>
+      <w:proofErr w:type="spellEnd"/>
+      <w:r>
+        <w:t xml:space="preserve"> que nos va a ayudar al ser débil a que podamos representar el resultado de cada parámetro con su código correspondiente, y completar la identificación de Análisis.</w:t>
+      </w:r>
+    </w:p>
+    <w:p>
+      <w:pPr>
+        <w:ind w:firstLine="0"/>
+      </w:pPr>
+      <w:r>
+        <w:rPr>
+          <w:b/>
+        </w:rPr>
+        <w:t>Parámetros/</w:t>
+      </w:r>
+      <w:proofErr w:type="gramStart"/>
+      <w:r>
+        <w:rPr>
+          <w:b/>
+        </w:rPr>
+        <w:t>Parámetros</w:t>
+      </w:r>
+      <w:r>
+        <w:rPr>
+          <w:b/>
+        </w:rPr>
+        <w:t xml:space="preserve"> .</w:t>
+      </w:r>
+      <w:proofErr w:type="gramEnd"/>
+      <w:r>
+        <w:rPr>
+          <w:b/>
+        </w:rPr>
+        <w:t>-</w:t>
+      </w:r>
+      <w:r>
+        <w:rPr>
+          <w:b/>
+        </w:rPr>
+        <w:t xml:space="preserve"> </w:t>
+      </w:r>
+      <w:r>
+        <w:rPr>
+          <w:i/>
+        </w:rPr>
+        <w:t>Interrelación</w:t>
+      </w:r>
+      <w:r>
+        <w:rPr>
+          <w:i/>
+        </w:rPr>
+        <w:t xml:space="preserve"> Reflexiva 1:N</w:t>
+      </w:r>
+      <w:r>
+        <w:t>.</w:t>
+      </w:r>
+      <w:r>
+        <w:t xml:space="preserve"> Representamos que un parámetro (1,1) puede tener (0,N) parámetros asociados, es decir de un parámetro principal pueden surgir ninguno o varios parámetros adicionales, que componen su familia y subfamilia. </w:t>
+      </w:r>
+    </w:p>
+    <w:p>
+      <w:pPr>
+        <w:ind w:firstLine="0"/>
+        <w:rPr>
+          <w:b/>
+        </w:rPr>
+      </w:pPr>
+      <w:r>
+        <w:t xml:space="preserve">El atributo </w:t>
+      </w:r>
+      <w:proofErr w:type="spellStart"/>
+      <w:r>
+        <w:t>código_parámetro</w:t>
+      </w:r>
+      <w:proofErr w:type="spellEnd"/>
+      <w:r>
+        <w:t xml:space="preserve"> representa al identificador del tipo de entidad parámetros que contiene a otros parámetros.</w:t>
+      </w:r>
+    </w:p>
+    <w:p>
+      <w:pPr>
+        <w:ind w:firstLine="0"/>
+      </w:pPr>
+      <w:r>
+        <w:rPr>
+          <w:b/>
+        </w:rPr>
+        <w:t xml:space="preserve">Parámetros/Valores </w:t>
+      </w:r>
+      <w:proofErr w:type="gramStart"/>
+      <w:r>
+        <w:rPr>
+          <w:b/>
+        </w:rPr>
+        <w:t>Normales</w:t>
+      </w:r>
+      <w:r>
+        <w:rPr>
+          <w:b/>
+        </w:rPr>
+        <w:t>.-</w:t>
+      </w:r>
+      <w:proofErr w:type="gramEnd"/>
+      <w:r>
+        <w:rPr>
+          <w:b/>
+        </w:rPr>
+        <w:t xml:space="preserve"> </w:t>
+      </w:r>
+      <w:r>
+        <w:rPr>
+          <w:i/>
+        </w:rPr>
+        <w:t>Interrelación 1:N</w:t>
+      </w:r>
+      <w:r>
+        <w:rPr>
+          <w:i/>
+        </w:rPr>
+        <w:t xml:space="preserve"> Débil por ID</w:t>
+      </w:r>
+      <w:r>
+        <w:t>.</w:t>
+      </w:r>
+      <w:r>
+        <w:t xml:space="preserve"> Representamos que un parámetro (1,1) puede tener (</w:t>
+      </w:r>
+      <w:proofErr w:type="gramStart"/>
+      <w:r>
+        <w:t>0,N</w:t>
+      </w:r>
+      <w:proofErr w:type="gramEnd"/>
+      <w:r>
+        <w:t xml:space="preserve">) valores normales, es decir un parámetro no tiene, o tiene algún valor normal. El valor normal nos ayuda a comprobar que un parámetro está dentro de la media, esto lo comprobamos gracias a la Edad y Sexo del </w:t>
+      </w:r>
+      <w:r>
+        <w:lastRenderedPageBreak/>
+        <w:t>paciente. El tipo de entidad valores Normales es débil por identificación (</w:t>
+      </w:r>
+      <w:r>
+        <w:rPr>
+          <w:i/>
+        </w:rPr>
+        <w:t>ID</w:t>
+      </w:r>
+      <w:r>
+        <w:t>) con respecto a parámetros, ya que los valores normales necesitan de unos ciertos parámetros para compararse. De este modo sabemos el parámetro con el que se está comparando cada valor normal.</w:t>
+      </w:r>
+    </w:p>
+    <w:p>
+      <w:pPr>
+        <w:ind w:firstLine="0"/>
+      </w:pPr>
+      <w:r>
+        <w:rPr>
+          <w:b/>
+        </w:rPr>
+        <w:t>Parámetros/</w:t>
+      </w:r>
+      <w:proofErr w:type="gramStart"/>
+      <w:r>
+        <w:rPr>
+          <w:b/>
+        </w:rPr>
+        <w:t>Magnitud.-</w:t>
+      </w:r>
+      <w:proofErr w:type="gramEnd"/>
+      <w:r>
+        <w:rPr>
+          <w:b/>
+        </w:rPr>
+        <w:t xml:space="preserve"> </w:t>
+      </w:r>
+      <w:r>
+        <w:rPr>
+          <w:i/>
+        </w:rPr>
+        <w:t>Interrelación 1:N</w:t>
+      </w:r>
+      <w:r>
+        <w:t xml:space="preserve">, </w:t>
+      </w:r>
+      <w:r>
+        <w:rPr>
+          <w:i/>
+        </w:rPr>
+        <w:t>1:1.</w:t>
+      </w:r>
+      <w:r>
+        <w:rPr>
+          <w:i/>
+        </w:rPr>
+        <w:t xml:space="preserve"> </w:t>
+      </w:r>
+      <w:r>
+        <w:t>E</w:t>
+      </w:r>
+      <w:r>
+        <w:t>ntre el tipo de entidad magnitud y parámetros vemos dos interrelaciones, esto es debido a una de las relaciones define la magnitud por defecto que presenta dicho parámetro esta es la interrelación 1:1 que tiene como atributo del tipo de interrelación, con esta cardinalidad se representa que un parámetro únicamente puede tener una magnitud por defecto. En la otra relación un parámetro (1,1) puede ser metido en (</w:t>
+      </w:r>
+      <w:proofErr w:type="gramStart"/>
+      <w:r>
+        <w:t>0,N</w:t>
+      </w:r>
+      <w:proofErr w:type="gramEnd"/>
+      <w:r>
+        <w:t>) magnitud, un parámetro puede tener ninguna o varias magnitudes, pero sabiendo que siempre tendrá una por defecto de la interrelación anterior 1:1.</w:t>
+      </w:r>
+    </w:p>
+    <w:p>
+      <w:pPr>
+        <w:ind w:firstLine="0"/>
+      </w:pPr>
+    </w:p>
     <w:p/>
     <w:p>
       <w:pPr>
@@ -6643,11 +7158,11 @@
               <w:pStyle w:val="Ttulo"/>
               <w:ind w:left="0"/>
             </w:pPr>
-            <w:bookmarkStart w:id="29" w:name="_Toc531265897"/>
+            <w:bookmarkStart w:id="27" w:name="_Toc531503347"/>
             <w:r>
               <w:t>MODELO RELACIONAL</w:t>
             </w:r>
-            <w:bookmarkEnd w:id="29"/>
+            <w:bookmarkEnd w:id="27"/>
           </w:p>
           <w:p>
             <w:pPr>
@@ -6736,13 +7251,13 @@
       <w:pPr>
         <w:pStyle w:val="Ttulo1"/>
       </w:pPr>
-      <w:bookmarkStart w:id="30" w:name="_Toc531265159"/>
-      <w:bookmarkStart w:id="31" w:name="_Toc531265898"/>
+      <w:bookmarkStart w:id="28" w:name="_Toc531265159"/>
+      <w:bookmarkStart w:id="29" w:name="_Toc531503348"/>
       <w:r>
         <w:t>Normalización del modelo</w:t>
       </w:r>
-      <w:bookmarkEnd w:id="30"/>
-      <w:bookmarkEnd w:id="31"/>
+      <w:bookmarkEnd w:id="28"/>
+      <w:bookmarkEnd w:id="29"/>
     </w:p>
     <w:p/>
     <w:p/>
@@ -6824,14 +7339,14 @@
             <w:pPr>
               <w:pStyle w:val="Ttuloapndice"/>
             </w:pPr>
-            <w:bookmarkStart w:id="32" w:name="_Toc531265899"/>
+            <w:bookmarkStart w:id="30" w:name="_Toc531503349"/>
             <w:r>
               <w:t>Bibliografía y referencias</w:t>
             </w:r>
             <w:r>
               <w:t xml:space="preserve"> Web</w:t>
             </w:r>
-            <w:bookmarkEnd w:id="32"/>
+            <w:bookmarkEnd w:id="30"/>
           </w:p>
         </w:tc>
       </w:tr>
@@ -6862,7 +7377,7 @@
         </w:tc>
       </w:tr>
     </w:tbl>
-    <w:bookmarkStart w:id="33" w:name="_Toc531265900" w:displacedByCustomXml="next"/>
+    <w:bookmarkStart w:id="31" w:name="_Toc531503350" w:displacedByCustomXml="next"/>
     <w:sdt>
       <w:sdtPr>
         <w:rPr>
@@ -6890,7 +7405,7 @@
           <w:r>
             <w:t>Bibliografía</w:t>
           </w:r>
-          <w:bookmarkEnd w:id="33"/>
+          <w:bookmarkEnd w:id="31"/>
         </w:p>
         <w:sdt>
           <w:sdtPr>
@@ -8492,6 +9007,112 @@
     </w:lvl>
   </w:abstractNum>
   <w:abstractNum w:abstractNumId="13" w15:restartNumberingAfterBreak="0">
+    <w:nsid w:val="14802082"/>
+    <w:multiLevelType w:val="multilevel"/>
+    <w:tmpl w:val="BA9C86E0"/>
+    <w:lvl w:ilvl="0">
+      <w:start w:val="1"/>
+      <w:numFmt w:val="decimal"/>
+      <w:lvlText w:val="%1"/>
+      <w:lvlJc w:val="right"/>
+      <w:pPr>
+        <w:ind w:left="360" w:hanging="360"/>
+      </w:pPr>
+      <w:rPr>
+        <w:b/>
+        <w:bCs w:val="0"/>
+        <w:i w:val="0"/>
+        <w:iCs w:val="0"/>
+        <w:caps w:val="0"/>
+        <w:smallCaps w:val="0"/>
+        <w:strike w:val="0"/>
+        <w:dstrike w:val="0"/>
+        <w:vanish w:val="0"/>
+        <w:color w:val="632423"/>
+        <w:spacing w:val="0"/>
+        <w:w w:val="0"/>
+        <w:position w:val="0"/>
+        <w:sz w:val="144"/>
+        <w:szCs w:val="0"/>
+        <w:u w:val="none"/>
+        <w:vertAlign w:val="baseline"/>
+        <w:em w:val="none"/>
+      </w:rPr>
+    </w:lvl>
+    <w:lvl w:ilvl="1">
+      <w:start w:val="1"/>
+      <w:numFmt w:val="decimal"/>
+      <w:lvlText w:val="%1.%2"/>
+      <w:lvlJc w:val="left"/>
+      <w:pPr>
+        <w:ind w:left="2989" w:hanging="720"/>
+      </w:pPr>
+    </w:lvl>
+    <w:lvl w:ilvl="2">
+      <w:start w:val="1"/>
+      <w:numFmt w:val="decimal"/>
+      <w:lvlText w:val="%1.%2.%3"/>
+      <w:lvlJc w:val="left"/>
+      <w:pPr>
+        <w:ind w:left="1080" w:hanging="1080"/>
+      </w:pPr>
+    </w:lvl>
+    <w:lvl w:ilvl="3">
+      <w:start w:val="1"/>
+      <w:numFmt w:val="decimal"/>
+      <w:lvlText w:val="%1.%2.%3.%4"/>
+      <w:lvlJc w:val="left"/>
+      <w:pPr>
+        <w:ind w:left="1080" w:hanging="1080"/>
+      </w:pPr>
+    </w:lvl>
+    <w:lvl w:ilvl="4">
+      <w:start w:val="1"/>
+      <w:numFmt w:val="decimal"/>
+      <w:lvlText w:val="%1.%2.%3.%4.%5"/>
+      <w:lvlJc w:val="left"/>
+      <w:pPr>
+        <w:ind w:left="1440" w:hanging="1440"/>
+      </w:pPr>
+    </w:lvl>
+    <w:lvl w:ilvl="5">
+      <w:start w:val="1"/>
+      <w:numFmt w:val="decimal"/>
+      <w:lvlText w:val="%1.%2.%3.%4.%5.%6"/>
+      <w:lvlJc w:val="left"/>
+      <w:pPr>
+        <w:ind w:left="1800" w:hanging="1800"/>
+      </w:pPr>
+    </w:lvl>
+    <w:lvl w:ilvl="6">
+      <w:start w:val="1"/>
+      <w:numFmt w:val="decimal"/>
+      <w:lvlText w:val="%1.%2.%3.%4.%5.%6.%7"/>
+      <w:lvlJc w:val="left"/>
+      <w:pPr>
+        <w:ind w:left="2160" w:hanging="2160"/>
+      </w:pPr>
+    </w:lvl>
+    <w:lvl w:ilvl="7">
+      <w:start w:val="1"/>
+      <w:numFmt w:val="decimal"/>
+      <w:lvlText w:val="%1.%2.%3.%4.%5.%6.%7.%8"/>
+      <w:lvlJc w:val="left"/>
+      <w:pPr>
+        <w:ind w:left="2520" w:hanging="2520"/>
+      </w:pPr>
+    </w:lvl>
+    <w:lvl w:ilvl="8">
+      <w:start w:val="1"/>
+      <w:numFmt w:val="decimal"/>
+      <w:lvlText w:val="%1.%2.%3.%4.%5.%6.%7.%8.%9"/>
+      <w:lvlJc w:val="left"/>
+      <w:pPr>
+        <w:ind w:left="2520" w:hanging="2520"/>
+      </w:pPr>
+    </w:lvl>
+  </w:abstractNum>
+  <w:abstractNum w:abstractNumId="14" w15:restartNumberingAfterBreak="0">
     <w:nsid w:val="14C045D7"/>
     <w:multiLevelType w:val="hybridMultilevel"/>
     <w:tmpl w:val="7E1C802C"/>
@@ -8602,7 +9223,7 @@
       </w:pPr>
     </w:lvl>
   </w:abstractNum>
-  <w:abstractNum w:abstractNumId="14" w15:restartNumberingAfterBreak="0">
+  <w:abstractNum w:abstractNumId="15" w15:restartNumberingAfterBreak="0">
     <w:nsid w:val="161A1D9D"/>
     <w:multiLevelType w:val="singleLevel"/>
     <w:tmpl w:val="144AB0AC"/>
@@ -8621,7 +9242,7 @@
       </w:rPr>
     </w:lvl>
   </w:abstractNum>
-  <w:abstractNum w:abstractNumId="15" w15:restartNumberingAfterBreak="0">
+  <w:abstractNum w:abstractNumId="16" w15:restartNumberingAfterBreak="0">
     <w:nsid w:val="17890E7B"/>
     <w:multiLevelType w:val="multilevel"/>
     <w:tmpl w:val="A0381302"/>
@@ -8764,7 +9385,7 @@
       </w:rPr>
     </w:lvl>
   </w:abstractNum>
-  <w:abstractNum w:abstractNumId="16" w15:restartNumberingAfterBreak="0">
+  <w:abstractNum w:abstractNumId="17" w15:restartNumberingAfterBreak="0">
     <w:nsid w:val="180C3309"/>
     <w:multiLevelType w:val="hybridMultilevel"/>
     <w:tmpl w:val="84D44758"/>
@@ -8876,7 +9497,7 @@
       </w:rPr>
     </w:lvl>
   </w:abstractNum>
-  <w:abstractNum w:abstractNumId="17" w15:restartNumberingAfterBreak="0">
+  <w:abstractNum w:abstractNumId="18" w15:restartNumberingAfterBreak="0">
     <w:nsid w:val="2438288C"/>
     <w:multiLevelType w:val="multilevel"/>
     <w:tmpl w:val="A01A7C2A"/>
@@ -8962,7 +9583,7 @@
       </w:pPr>
     </w:lvl>
   </w:abstractNum>
-  <w:abstractNum w:abstractNumId="18" w15:restartNumberingAfterBreak="0">
+  <w:abstractNum w:abstractNumId="19" w15:restartNumberingAfterBreak="0">
     <w:nsid w:val="27AE024D"/>
     <w:multiLevelType w:val="hybridMultilevel"/>
     <w:tmpl w:val="F6360EE2"/>
@@ -9074,7 +9695,7 @@
       </w:rPr>
     </w:lvl>
   </w:abstractNum>
-  <w:abstractNum w:abstractNumId="19" w15:restartNumberingAfterBreak="0">
+  <w:abstractNum w:abstractNumId="20" w15:restartNumberingAfterBreak="0">
     <w:nsid w:val="3C1F3714"/>
     <w:multiLevelType w:val="hybridMultilevel"/>
     <w:tmpl w:val="8D14B75C"/>
@@ -9187,7 +9808,7 @@
       </w:rPr>
     </w:lvl>
   </w:abstractNum>
-  <w:abstractNum w:abstractNumId="20" w15:restartNumberingAfterBreak="0">
+  <w:abstractNum w:abstractNumId="21" w15:restartNumberingAfterBreak="0">
     <w:nsid w:val="3D604BFC"/>
     <w:multiLevelType w:val="multilevel"/>
     <w:tmpl w:val="9D949D5A"/>
@@ -9294,7 +9915,7 @@
       </w:pPr>
     </w:lvl>
   </w:abstractNum>
-  <w:abstractNum w:abstractNumId="21" w15:restartNumberingAfterBreak="0">
+  <w:abstractNum w:abstractNumId="22" w15:restartNumberingAfterBreak="0">
     <w:nsid w:val="3EEE6BCD"/>
     <w:multiLevelType w:val="hybridMultilevel"/>
     <w:tmpl w:val="DFF67BF8"/>
@@ -9386,7 +10007,7 @@
       </w:pPr>
     </w:lvl>
   </w:abstractNum>
-  <w:abstractNum w:abstractNumId="22" w15:restartNumberingAfterBreak="0">
+  <w:abstractNum w:abstractNumId="23" w15:restartNumberingAfterBreak="0">
     <w:nsid w:val="4DAD2BFF"/>
     <w:multiLevelType w:val="hybridMultilevel"/>
     <w:tmpl w:val="E8C2F90C"/>
@@ -9499,7 +10120,7 @@
       </w:rPr>
     </w:lvl>
   </w:abstractNum>
-  <w:abstractNum w:abstractNumId="23" w15:restartNumberingAfterBreak="0">
+  <w:abstractNum w:abstractNumId="24" w15:restartNumberingAfterBreak="0">
     <w:nsid w:val="4DB55649"/>
     <w:multiLevelType w:val="hybridMultilevel"/>
     <w:tmpl w:val="03E85402"/>
@@ -9611,7 +10232,7 @@
       </w:rPr>
     </w:lvl>
   </w:abstractNum>
-  <w:abstractNum w:abstractNumId="24" w15:restartNumberingAfterBreak="0">
+  <w:abstractNum w:abstractNumId="25" w15:restartNumberingAfterBreak="0">
     <w:nsid w:val="4FEF3A74"/>
     <w:multiLevelType w:val="multilevel"/>
     <w:tmpl w:val="0C0A001F"/>
@@ -9728,13 +10349,126 @@
       </w:pPr>
     </w:lvl>
   </w:abstractNum>
-  <w:abstractNum w:abstractNumId="25" w15:restartNumberingAfterBreak="0">
+  <w:abstractNum w:abstractNumId="26" w15:restartNumberingAfterBreak="0">
+    <w:nsid w:val="514D3551"/>
+    <w:multiLevelType w:val="multilevel"/>
+    <w:tmpl w:val="65D6237A"/>
+    <w:lvl w:ilvl="0">
+      <w:start w:val="1"/>
+      <w:numFmt w:val="none"/>
+      <w:suff w:val="nothing"/>
+      <w:lvlText w:val=""/>
+      <w:lvlJc w:val="left"/>
+      <w:pPr>
+        <w:tabs>
+          <w:tab w:val="num" w:pos="432"/>
+        </w:tabs>
+        <w:ind w:left="432" w:hanging="432"/>
+      </w:pPr>
+    </w:lvl>
+    <w:lvl w:ilvl="1">
+      <w:start w:val="1"/>
+      <w:numFmt w:val="decimal"/>
+      <w:pStyle w:val="Encabezado1"/>
+      <w:lvlText w:val="%2"/>
+      <w:lvlJc w:val="left"/>
+      <w:pPr>
+        <w:ind w:left="2989" w:hanging="720"/>
+      </w:pPr>
+    </w:lvl>
+    <w:lvl w:ilvl="2">
+      <w:start w:val="1"/>
+      <w:numFmt w:val="decimal"/>
+      <w:pStyle w:val="Encabezado2"/>
+      <w:lvlText w:val="%2.%3"/>
+      <w:lvlJc w:val="left"/>
+      <w:pPr>
+        <w:ind w:left="1080" w:hanging="1080"/>
+      </w:pPr>
+    </w:lvl>
+    <w:lvl w:ilvl="3">
+      <w:start w:val="1"/>
+      <w:numFmt w:val="decimal"/>
+      <w:pStyle w:val="Encabezado3"/>
+      <w:lvlText w:val="%2.%3.%4"/>
+      <w:lvlJc w:val="left"/>
+      <w:pPr>
+        <w:ind w:left="1080" w:hanging="1080"/>
+      </w:pPr>
+    </w:lvl>
+    <w:lvl w:ilvl="4">
+      <w:start w:val="1"/>
+      <w:numFmt w:val="none"/>
+      <w:suff w:val="nothing"/>
+      <w:lvlText w:val=""/>
+      <w:lvlJc w:val="left"/>
+      <w:pPr>
+        <w:tabs>
+          <w:tab w:val="num" w:pos="1008"/>
+        </w:tabs>
+        <w:ind w:left="1008" w:hanging="1008"/>
+      </w:pPr>
+    </w:lvl>
+    <w:lvl w:ilvl="5">
+      <w:start w:val="1"/>
+      <w:numFmt w:val="none"/>
+      <w:suff w:val="nothing"/>
+      <w:lvlText w:val=""/>
+      <w:lvlJc w:val="left"/>
+      <w:pPr>
+        <w:tabs>
+          <w:tab w:val="num" w:pos="1152"/>
+        </w:tabs>
+        <w:ind w:left="1152" w:hanging="1152"/>
+      </w:pPr>
+    </w:lvl>
+    <w:lvl w:ilvl="6">
+      <w:start w:val="1"/>
+      <w:numFmt w:val="none"/>
+      <w:suff w:val="nothing"/>
+      <w:lvlText w:val=""/>
+      <w:lvlJc w:val="left"/>
+      <w:pPr>
+        <w:tabs>
+          <w:tab w:val="num" w:pos="1296"/>
+        </w:tabs>
+        <w:ind w:left="1296" w:hanging="1296"/>
+      </w:pPr>
+    </w:lvl>
+    <w:lvl w:ilvl="7">
+      <w:start w:val="1"/>
+      <w:numFmt w:val="none"/>
+      <w:suff w:val="nothing"/>
+      <w:lvlText w:val=""/>
+      <w:lvlJc w:val="left"/>
+      <w:pPr>
+        <w:tabs>
+          <w:tab w:val="num" w:pos="1440"/>
+        </w:tabs>
+        <w:ind w:left="1440" w:hanging="1440"/>
+      </w:pPr>
+    </w:lvl>
+    <w:lvl w:ilvl="8">
+      <w:start w:val="1"/>
+      <w:numFmt w:val="none"/>
+      <w:suff w:val="nothing"/>
+      <w:lvlText w:val=""/>
+      <w:lvlJc w:val="left"/>
+      <w:pPr>
+        <w:tabs>
+          <w:tab w:val="num" w:pos="1584"/>
+        </w:tabs>
+        <w:ind w:left="1584" w:hanging="1584"/>
+      </w:pPr>
+    </w:lvl>
+  </w:abstractNum>
+  <w:abstractNum w:abstractNumId="27" w15:restartNumberingAfterBreak="0">
     <w:nsid w:val="57466696"/>
     <w:multiLevelType w:val="multilevel"/>
     <w:tmpl w:val="A0381302"/>
     <w:numStyleLink w:val="Listavietas"/>
   </w:abstractNum>
-  <w:abstractNum w:abstractNumId="26" w15:restartNumberingAfterBreak="0">
+  <w:abstractNum w:abstractNumId="28" w15:restartNumberingAfterBreak="0">
     <w:nsid w:val="61AA716A"/>
     <w:multiLevelType w:val="multilevel"/>
     <w:tmpl w:val="5A9A1A7A"/>
@@ -9829,7 +10563,7 @@
       </w:pPr>
     </w:lvl>
   </w:abstractNum>
-  <w:abstractNum w:abstractNumId="27" w15:restartNumberingAfterBreak="0">
+  <w:abstractNum w:abstractNumId="29" w15:restartNumberingAfterBreak="0">
     <w:nsid w:val="66382EBA"/>
     <w:multiLevelType w:val="hybridMultilevel"/>
     <w:tmpl w:val="A56A3C56"/>
@@ -9942,7 +10676,7 @@
       </w:rPr>
     </w:lvl>
   </w:abstractNum>
-  <w:abstractNum w:abstractNumId="28" w15:restartNumberingAfterBreak="0">
+  <w:abstractNum w:abstractNumId="30" w15:restartNumberingAfterBreak="0">
     <w:nsid w:val="6D4D6203"/>
     <w:multiLevelType w:val="hybridMultilevel"/>
     <w:tmpl w:val="982681D0"/>
@@ -10054,7 +10788,7 @@
       </w:rPr>
     </w:lvl>
   </w:abstractNum>
-  <w:abstractNum w:abstractNumId="29" w15:restartNumberingAfterBreak="0">
+  <w:abstractNum w:abstractNumId="31" w15:restartNumberingAfterBreak="0">
     <w:nsid w:val="6E7A7BC8"/>
     <w:multiLevelType w:val="hybridMultilevel"/>
     <w:tmpl w:val="AFE2E866"/>
@@ -10166,7 +10900,7 @@
       </w:rPr>
     </w:lvl>
   </w:abstractNum>
-  <w:abstractNum w:abstractNumId="30" w15:restartNumberingAfterBreak="0">
+  <w:abstractNum w:abstractNumId="32" w15:restartNumberingAfterBreak="0">
     <w:nsid w:val="6FE147E9"/>
     <w:multiLevelType w:val="hybridMultilevel"/>
     <w:tmpl w:val="38FC7CEC"/>
@@ -10258,7 +10992,7 @@
       </w:pPr>
     </w:lvl>
   </w:abstractNum>
-  <w:abstractNum w:abstractNumId="31" w15:restartNumberingAfterBreak="0">
+  <w:abstractNum w:abstractNumId="33" w15:restartNumberingAfterBreak="0">
     <w:nsid w:val="711E4B2E"/>
     <w:multiLevelType w:val="multilevel"/>
     <w:tmpl w:val="768665AE"/>
@@ -10396,7 +11130,7 @@
       </w:rPr>
     </w:lvl>
   </w:abstractNum>
-  <w:abstractNum w:abstractNumId="32" w15:restartNumberingAfterBreak="0">
+  <w:abstractNum w:abstractNumId="34" w15:restartNumberingAfterBreak="0">
     <w:nsid w:val="780A75EA"/>
     <w:multiLevelType w:val="hybridMultilevel"/>
     <w:tmpl w:val="D76CC85C"/>
@@ -10509,7 +11243,7 @@
       </w:rPr>
     </w:lvl>
   </w:abstractNum>
-  <w:abstractNum w:abstractNumId="33" w15:restartNumberingAfterBreak="0">
+  <w:abstractNum w:abstractNumId="35" w15:restartNumberingAfterBreak="0">
     <w:nsid w:val="79B60122"/>
     <w:multiLevelType w:val="hybridMultilevel"/>
     <w:tmpl w:val="1DA8000E"/>
@@ -10621,7 +11355,7 @@
       </w:rPr>
     </w:lvl>
   </w:abstractNum>
-  <w:abstractNum w:abstractNumId="34" w15:restartNumberingAfterBreak="0">
+  <w:abstractNum w:abstractNumId="36" w15:restartNumberingAfterBreak="0">
     <w:nsid w:val="7A54382B"/>
     <w:multiLevelType w:val="hybridMultilevel"/>
     <w:tmpl w:val="6058747C"/>
@@ -10714,17 +11448,130 @@
       </w:pPr>
     </w:lvl>
   </w:abstractNum>
+  <w:abstractNum w:abstractNumId="37" w15:restartNumberingAfterBreak="0">
+    <w:nsid w:val="7F954470"/>
+    <w:multiLevelType w:val="hybridMultilevel"/>
+    <w:tmpl w:val="6ADCF2E0"/>
+    <w:lvl w:ilvl="0" w:tplc="0C0A0001">
+      <w:start w:val="1"/>
+      <w:numFmt w:val="bullet"/>
+      <w:lvlText w:val=""/>
+      <w:lvlJc w:val="left"/>
+      <w:pPr>
+        <w:ind w:left="720" w:hanging="360"/>
+      </w:pPr>
+      <w:rPr>
+        <w:rFonts w:ascii="Symbol" w:hAnsi="Symbol" w:hint="default"/>
+      </w:rPr>
+    </w:lvl>
+    <w:lvl w:ilvl="1" w:tplc="0C0A0003" w:tentative="1">
+      <w:start w:val="1"/>
+      <w:numFmt w:val="bullet"/>
+      <w:lvlText w:val="o"/>
+      <w:lvlJc w:val="left"/>
+      <w:pPr>
+        <w:ind w:left="1440" w:hanging="360"/>
+      </w:pPr>
+      <w:rPr>
+        <w:rFonts w:ascii="Courier New" w:hAnsi="Courier New" w:cs="Courier New" w:hint="default"/>
+      </w:rPr>
+    </w:lvl>
+    <w:lvl w:ilvl="2" w:tplc="0C0A0005" w:tentative="1">
+      <w:start w:val="1"/>
+      <w:numFmt w:val="bullet"/>
+      <w:lvlText w:val=""/>
+      <w:lvlJc w:val="left"/>
+      <w:pPr>
+        <w:ind w:left="2160" w:hanging="360"/>
+      </w:pPr>
+      <w:rPr>
+        <w:rFonts w:ascii="Wingdings" w:hAnsi="Wingdings" w:hint="default"/>
+      </w:rPr>
+    </w:lvl>
+    <w:lvl w:ilvl="3" w:tplc="0C0A0001" w:tentative="1">
+      <w:start w:val="1"/>
+      <w:numFmt w:val="bullet"/>
+      <w:lvlText w:val=""/>
+      <w:lvlJc w:val="left"/>
+      <w:pPr>
+        <w:ind w:left="2880" w:hanging="360"/>
+      </w:pPr>
+      <w:rPr>
+        <w:rFonts w:ascii="Symbol" w:hAnsi="Symbol" w:hint="default"/>
+      </w:rPr>
+    </w:lvl>
+    <w:lvl w:ilvl="4" w:tplc="0C0A0003" w:tentative="1">
+      <w:start w:val="1"/>
+      <w:numFmt w:val="bullet"/>
+      <w:lvlText w:val="o"/>
+      <w:lvlJc w:val="left"/>
+      <w:pPr>
+        <w:ind w:left="3600" w:hanging="360"/>
+      </w:pPr>
+      <w:rPr>
+        <w:rFonts w:ascii="Courier New" w:hAnsi="Courier New" w:cs="Courier New" w:hint="default"/>
+      </w:rPr>
+    </w:lvl>
+    <w:lvl w:ilvl="5" w:tplc="0C0A0005" w:tentative="1">
+      <w:start w:val="1"/>
+      <w:numFmt w:val="bullet"/>
+      <w:lvlText w:val=""/>
+      <w:lvlJc w:val="left"/>
+      <w:pPr>
+        <w:ind w:left="4320" w:hanging="360"/>
+      </w:pPr>
+      <w:rPr>
+        <w:rFonts w:ascii="Wingdings" w:hAnsi="Wingdings" w:hint="default"/>
+      </w:rPr>
+    </w:lvl>
+    <w:lvl w:ilvl="6" w:tplc="0C0A0001" w:tentative="1">
+      <w:start w:val="1"/>
+      <w:numFmt w:val="bullet"/>
+      <w:lvlText w:val=""/>
+      <w:lvlJc w:val="left"/>
+      <w:pPr>
+        <w:ind w:left="5040" w:hanging="360"/>
+      </w:pPr>
+      <w:rPr>
+        <w:rFonts w:ascii="Symbol" w:hAnsi="Symbol" w:hint="default"/>
+      </w:rPr>
+    </w:lvl>
+    <w:lvl w:ilvl="7" w:tplc="0C0A0003" w:tentative="1">
+      <w:start w:val="1"/>
+      <w:numFmt w:val="bullet"/>
+      <w:lvlText w:val="o"/>
+      <w:lvlJc w:val="left"/>
+      <w:pPr>
+        <w:ind w:left="5760" w:hanging="360"/>
+      </w:pPr>
+      <w:rPr>
+        <w:rFonts w:ascii="Courier New" w:hAnsi="Courier New" w:cs="Courier New" w:hint="default"/>
+      </w:rPr>
+    </w:lvl>
+    <w:lvl w:ilvl="8" w:tplc="0C0A0005" w:tentative="1">
+      <w:start w:val="1"/>
+      <w:numFmt w:val="bullet"/>
+      <w:lvlText w:val=""/>
+      <w:lvlJc w:val="left"/>
+      <w:pPr>
+        <w:ind w:left="6480" w:hanging="360"/>
+      </w:pPr>
+      <w:rPr>
+        <w:rFonts w:ascii="Wingdings" w:hAnsi="Wingdings" w:hint="default"/>
+      </w:rPr>
+    </w:lvl>
+  </w:abstractNum>
   <w:num w:numId="1">
+    <w:abstractNumId w:val="16"/>
+  </w:num>
+  <w:num w:numId="2">
+    <w:abstractNumId w:val="25"/>
+  </w:num>
+  <w:num w:numId="3">
     <w:abstractNumId w:val="15"/>
   </w:num>
-  <w:num w:numId="2">
-    <w:abstractNumId w:val="24"/>
-  </w:num>
-  <w:num w:numId="3">
-    <w:abstractNumId w:val="14"/>
-  </w:num>
   <w:num w:numId="4">
-    <w:abstractNumId w:val="25"/>
+    <w:abstractNumId w:val="27"/>
   </w:num>
   <w:num w:numId="5">
     <w:abstractNumId w:val="7"/>
@@ -10739,10 +11586,10 @@
     <w:abstractNumId w:val="10"/>
   </w:num>
   <w:num w:numId="9">
-    <w:abstractNumId w:val="19"/>
+    <w:abstractNumId w:val="20"/>
   </w:num>
   <w:num w:numId="10">
-    <w:abstractNumId w:val="27"/>
+    <w:abstractNumId w:val="29"/>
   </w:num>
   <w:num w:numId="11">
     <w:abstractNumId w:val="8"/>
@@ -10766,73 +11613,94 @@
     <w:abstractNumId w:val="0"/>
   </w:num>
   <w:num w:numId="18">
-    <w:abstractNumId w:val="30"/>
+    <w:abstractNumId w:val="32"/>
   </w:num>
   <w:num w:numId="19">
     <w:abstractNumId w:val="12"/>
   </w:num>
   <w:num w:numId="20">
-    <w:abstractNumId w:val="13"/>
+    <w:abstractNumId w:val="14"/>
   </w:num>
   <w:num w:numId="21">
-    <w:abstractNumId w:val="34"/>
+    <w:abstractNumId w:val="36"/>
   </w:num>
   <w:num w:numId="22">
-    <w:abstractNumId w:val="21"/>
+    <w:abstractNumId w:val="22"/>
   </w:num>
   <w:num w:numId="23">
-    <w:abstractNumId w:val="13"/>
+    <w:abstractNumId w:val="14"/>
     <w:lvlOverride w:ilvl="0">
       <w:startOverride w:val="1"/>
     </w:lvlOverride>
   </w:num>
   <w:num w:numId="24">
+    <w:abstractNumId w:val="33"/>
+  </w:num>
+  <w:num w:numId="25">
+    <w:abstractNumId w:val="33"/>
+  </w:num>
+  <w:num w:numId="26">
+    <w:abstractNumId w:val="33"/>
+  </w:num>
+  <w:num w:numId="27">
     <w:abstractNumId w:val="31"/>
   </w:num>
-  <w:num w:numId="25">
-    <w:abstractNumId w:val="31"/>
-  </w:num>
-  <w:num w:numId="26">
-    <w:abstractNumId w:val="31"/>
-  </w:num>
-  <w:num w:numId="27">
-    <w:abstractNumId w:val="29"/>
-  </w:num>
   <w:num w:numId="28">
-    <w:abstractNumId w:val="23"/>
+    <w:abstractNumId w:val="24"/>
   </w:num>
   <w:num w:numId="29">
     <w:abstractNumId w:val="11"/>
   </w:num>
   <w:num w:numId="30">
-    <w:abstractNumId w:val="22"/>
+    <w:abstractNumId w:val="23"/>
   </w:num>
   <w:num w:numId="31">
-    <w:abstractNumId w:val="33"/>
+    <w:abstractNumId w:val="35"/>
   </w:num>
   <w:num w:numId="32">
+    <w:abstractNumId w:val="19"/>
+  </w:num>
+  <w:num w:numId="33">
+    <w:abstractNumId w:val="17"/>
+  </w:num>
+  <w:num w:numId="34">
+    <w:abstractNumId w:val="30"/>
+  </w:num>
+  <w:num w:numId="35">
+    <w:abstractNumId w:val="28"/>
+  </w:num>
+  <w:num w:numId="36">
     <w:abstractNumId w:val="18"/>
   </w:num>
-  <w:num w:numId="33">
-    <w:abstractNumId w:val="16"/>
-  </w:num>
-  <w:num w:numId="34">
-    <w:abstractNumId w:val="28"/>
-  </w:num>
-  <w:num w:numId="35">
-    <w:abstractNumId w:val="26"/>
-  </w:num>
-  <w:num w:numId="36">
-    <w:abstractNumId w:val="17"/>
-  </w:num>
   <w:num w:numId="37">
-    <w:abstractNumId w:val="20"/>
+    <w:abstractNumId w:val="21"/>
   </w:num>
   <w:num w:numId="38">
     <w:abstractNumId w:val="9"/>
   </w:num>
   <w:num w:numId="39">
-    <w:abstractNumId w:val="32"/>
+    <w:abstractNumId w:val="34"/>
+  </w:num>
+  <w:num w:numId="40">
+    <w:abstractNumId w:val="26"/>
+  </w:num>
+  <w:num w:numId="41">
+    <w:abstractNumId w:val="13"/>
+  </w:num>
+  <w:num w:numId="42">
+    <w:abstractNumId w:val="37"/>
+  </w:num>
+  <w:num w:numId="43">
+    <w:abstractNumId w:val="33"/>
+  </w:num>
+  <w:num w:numId="44">
+    <w:abstractNumId w:val="33"/>
+  </w:num>
+  <w:num w:numId="45">
+    <w:abstractNumId w:val="33"/>
+  </w:num>
+  <w:num w:numId="46">
+    <w:abstractNumId w:val="33"/>
   </w:num>
   <w:numIdMacAtCleanup w:val="10"/>
 </w:numbering>
@@ -11255,7 +12123,6 @@
         <w:numId w:val="26"/>
       </w:numPr>
       <w:spacing w:before="480" w:after="240"/>
-      <w:ind w:left="720"/>
       <w:outlineLvl w:val="0"/>
     </w:pPr>
     <w:rPr>
@@ -12130,6 +12997,7 @@
     <w:basedOn w:val="Fuentedeprrafopredeter"/>
     <w:link w:val="Ttulo1"/>
     <w:uiPriority w:val="9"/>
+    <w:qFormat/>
     <w:rsid w:val="000E588A"/>
     <w:rPr>
       <w:rFonts w:ascii="Verdana" w:hAnsi="Verdana" w:cs="Arial"/>
@@ -12146,6 +13014,7 @@
     <w:name w:val="Título 2 Car"/>
     <w:basedOn w:val="Fuentedeprrafopredeter"/>
     <w:link w:val="Ttulo2"/>
+    <w:qFormat/>
     <w:rsid w:val="00201970"/>
     <w:rPr>
       <w:rFonts w:ascii="Verdana" w:hAnsi="Verdana" w:cs="Arial"/>
@@ -12460,6 +13329,80 @@
         <w:shd w:val="clear" w:color="auto" w:fill="F2F2F2" w:themeFill="background1" w:themeFillShade="F2"/>
       </w:tcPr>
     </w:tblStylePr>
+  </w:style>
+  <w:style w:type="paragraph" w:customStyle="1" w:styleId="Encabezado1">
+    <w:name w:val="Encabezado 1"/>
+    <w:basedOn w:val="Normal"/>
+    <w:next w:val="Normal"/>
+    <w:uiPriority w:val="9"/>
+    <w:qFormat/>
+    <w:rsid w:val="0051056D"/>
+    <w:pPr>
+      <w:keepNext/>
+      <w:numPr>
+        <w:ilvl w:val="1"/>
+        <w:numId w:val="40"/>
+      </w:numPr>
+      <w:spacing w:before="480" w:after="240"/>
+      <w:ind w:left="720" w:firstLine="709"/>
+      <w:outlineLvl w:val="1"/>
+    </w:pPr>
+    <w:rPr>
+      <w:rFonts w:cs="Arial"/>
+      <w:b/>
+      <w:bCs/>
+      <w:smallCaps/>
+      <w:color w:val="632423"/>
+      <w:sz w:val="28"/>
+      <w:szCs w:val="32"/>
+    </w:rPr>
+  </w:style>
+  <w:style w:type="paragraph" w:customStyle="1" w:styleId="Encabezado2">
+    <w:name w:val="Encabezado 2"/>
+    <w:basedOn w:val="Normal"/>
+    <w:next w:val="Normal"/>
+    <w:qFormat/>
+    <w:rsid w:val="0051056D"/>
+    <w:pPr>
+      <w:keepNext/>
+      <w:numPr>
+        <w:ilvl w:val="2"/>
+        <w:numId w:val="40"/>
+      </w:numPr>
+      <w:spacing w:before="360" w:after="240"/>
+      <w:outlineLvl w:val="2"/>
+    </w:pPr>
+    <w:rPr>
+      <w:rFonts w:cs="Arial"/>
+      <w:b/>
+      <w:bCs/>
+      <w:iCs/>
+      <w:color w:val="632423"/>
+      <w:szCs w:val="28"/>
+    </w:rPr>
+  </w:style>
+  <w:style w:type="paragraph" w:customStyle="1" w:styleId="Encabezado3">
+    <w:name w:val="Encabezado 3"/>
+    <w:basedOn w:val="Normal"/>
+    <w:next w:val="Normal"/>
+    <w:qFormat/>
+    <w:rsid w:val="0051056D"/>
+    <w:pPr>
+      <w:keepNext/>
+      <w:numPr>
+        <w:ilvl w:val="3"/>
+        <w:numId w:val="40"/>
+      </w:numPr>
+      <w:spacing w:before="240" w:after="240"/>
+      <w:outlineLvl w:val="3"/>
+    </w:pPr>
+    <w:rPr>
+      <w:rFonts w:cs="Arial"/>
+      <w:bCs/>
+      <w:i/>
+      <w:color w:val="632423"/>
+      <w:szCs w:val="26"/>
+    </w:rPr>
   </w:style>
 </w:styles>
 </file>
@@ -12956,7 +13899,7 @@
 </file>
 
 <file path=customXml/itemProps1.xml><?xml version="1.0" encoding="utf-8"?>
-<ds:datastoreItem xmlns:ds="http://schemas.openxmlformats.org/officeDocument/2006/customXml" ds:itemID="{F2265FBD-9050-4FBA-8622-E7B2B51AC210}">
+<ds:datastoreItem xmlns:ds="http://schemas.openxmlformats.org/officeDocument/2006/customXml" ds:itemID="{9ED9C711-3CF7-4557-B2D9-3D1FA96A83CB}">
   <ds:schemaRefs>
     <ds:schemaRef ds:uri="http://schemas.openxmlformats.org/officeDocument/2006/bibliography"/>
   </ds:schemaRefs>

</xml_diff>